<commit_message>
Updating the website to 2023
</commit_message>
<xml_diff>
--- a/dist/resources/Omid Moaddab_Web developer_ Resume.docx
+++ b/dist/resources/Omid Moaddab_Web developer_ Resume.docx
@@ -27,8 +27,10 @@
           <w:szCs w:val="20"/>
           <w:lang w:val="en-CA"/>
         </w:rPr>
-        <w:t>Web</w:t>
-      </w:r>
+        <w:t>web</w:t>
+      </w:r>
+      <w:bookmarkStart w:id="1" w:name="_GoBack"/>
+      <w:bookmarkEnd w:id="1"/>
       <w:r>
         <w:rPr>
           <w:rFonts w:ascii="Book Antiqua" w:hAnsi="Book Antiqua"/>
@@ -39,19 +41,7 @@
           <w:szCs w:val="20"/>
           <w:lang w:val="en-CA"/>
         </w:rPr>
-        <w:t xml:space="preserve"> </w:t>
-      </w:r>
-      <w:r>
-        <w:rPr>
-          <w:rFonts w:ascii="Book Antiqua" w:hAnsi="Book Antiqua"/>
-          <w:b/>
-          <w:caps/>
-          <w:spacing w:val="20"/>
-          <w:sz w:val="20"/>
-          <w:szCs w:val="20"/>
-          <w:lang w:val="en-CA"/>
-        </w:rPr>
-        <w:t>Developer</w:t>
+        <w:t xml:space="preserve"> Developer</w:t>
       </w:r>
     </w:p>
     <w:p>
@@ -85,7 +75,7 @@
           <w:lang w:val="en-CA"/>
         </w:rPr>
       </w:pPr>
-      <w:bookmarkStart w:id="1" w:name="_Hlk519838540"/>
+      <w:bookmarkStart w:id="2" w:name="_Hlk519838540"/>
       <w:r>
         <w:rPr>
           <w:rFonts w:ascii="Book Antiqua" w:eastAsia="MS Gothic" w:hAnsi="Book Antiqua"/>
@@ -99,7 +89,7 @@
         </w:rPr>
         <w:t>Qualifications Profile</w:t>
       </w:r>
-      <w:bookmarkEnd w:id="1"/>
+      <w:bookmarkEnd w:id="2"/>
     </w:p>
     <w:p>
       <w:pPr>
@@ -118,7 +108,7 @@
         <w:pStyle w:val="ListParagraph"/>
         <w:numPr>
           <w:ilvl w:val="0"/>
-          <w:numId w:val="14"/>
+          <w:numId w:val="20"/>
         </w:numPr>
         <w:spacing w:after="0" w:line="240" w:lineRule="auto"/>
         <w:jc w:val="both"/>
@@ -144,7 +134,7 @@
         <w:pStyle w:val="ListParagraph"/>
         <w:numPr>
           <w:ilvl w:val="0"/>
-          <w:numId w:val="14"/>
+          <w:numId w:val="20"/>
         </w:numPr>
         <w:spacing w:after="0" w:line="240" w:lineRule="auto"/>
         <w:jc w:val="both"/>
@@ -162,16 +152,7 @@
           <w:szCs w:val="20"/>
           <w:lang w:val="en-CA"/>
         </w:rPr>
-        <w:t>I</w:t>
-      </w:r>
-      <w:r>
-        <w:rPr>
-          <w:rFonts w:ascii="Book Antiqua" w:hAnsi="Book Antiqua"/>
-          <w:sz w:val="20"/>
-          <w:szCs w:val="20"/>
-          <w:lang w:val="en-CA"/>
-        </w:rPr>
-        <w:t xml:space="preserve">nterested </w:t>
+        <w:t xml:space="preserve">Interested </w:t>
       </w:r>
       <w:r>
         <w:rPr>
@@ -181,17 +162,7 @@
           <w:szCs w:val="20"/>
           <w:lang w:val="en-CA"/>
         </w:rPr>
-        <w:t>in pursuing</w:t>
-      </w:r>
-      <w:r>
-        <w:rPr>
-          <w:rFonts w:ascii="Book Antiqua" w:hAnsi="Book Antiqua"/>
-          <w:noProof/>
-          <w:sz w:val="20"/>
-          <w:szCs w:val="20"/>
-          <w:lang w:val="en-CA"/>
-        </w:rPr>
-        <w:t xml:space="preserve"> a challenging career in information technology development</w:t>
+        <w:t>in pursuing a challenging career in information technology development</w:t>
       </w:r>
       <w:r>
         <w:rPr>
@@ -208,7 +179,7 @@
         <w:pStyle w:val="ListParagraph"/>
         <w:numPr>
           <w:ilvl w:val="0"/>
-          <w:numId w:val="14"/>
+          <w:numId w:val="20"/>
         </w:numPr>
         <w:spacing w:after="0" w:line="240" w:lineRule="auto"/>
         <w:jc w:val="both"/>
@@ -234,7 +205,7 @@
         <w:pStyle w:val="ListParagraph"/>
         <w:numPr>
           <w:ilvl w:val="0"/>
-          <w:numId w:val="14"/>
+          <w:numId w:val="20"/>
         </w:numPr>
         <w:spacing w:after="0" w:line="240" w:lineRule="auto"/>
         <w:jc w:val="both"/>
@@ -253,17 +224,7 @@
           <w:szCs w:val="20"/>
           <w:lang w:val="en-CA"/>
         </w:rPr>
-        <w:t>A</w:t>
-      </w:r>
-      <w:r>
-        <w:rPr>
-          <w:rFonts w:ascii="Book Antiqua" w:hAnsi="Book Antiqua"/>
-          <w:noProof/>
-          <w:sz w:val="20"/>
-          <w:szCs w:val="20"/>
-          <w:lang w:val="en-CA"/>
-        </w:rPr>
-        <w:t>ctive</w:t>
+        <w:t>Active</w:t>
       </w:r>
       <w:r>
         <w:rPr>
@@ -280,7 +241,7 @@
         <w:pStyle w:val="ListParagraph"/>
         <w:numPr>
           <w:ilvl w:val="0"/>
-          <w:numId w:val="14"/>
+          <w:numId w:val="20"/>
         </w:numPr>
         <w:spacing w:after="0" w:line="240" w:lineRule="auto"/>
         <w:jc w:val="both"/>
@@ -407,34 +368,7 @@
           <w:szCs w:val="20"/>
           <w:lang w:val="en-CA"/>
         </w:rPr>
-        <w:t xml:space="preserve"> (Expected Graduation Date: </w:t>
-      </w:r>
-      <w:r>
-        <w:rPr>
-          <w:rFonts w:ascii="Book Antiqua" w:hAnsi="Book Antiqua"/>
-          <w:sz w:val="20"/>
-          <w:szCs w:val="20"/>
-          <w:lang w:val="en-CA"/>
-        </w:rPr>
-        <w:t>O</w:t>
-      </w:r>
-      <w:r>
-        <w:rPr>
-          <w:rFonts w:ascii="Book Antiqua" w:hAnsi="Book Antiqua"/>
-          <w:sz w:val="20"/>
-          <w:szCs w:val="20"/>
-          <w:lang w:val="en-CA"/>
-        </w:rPr>
-        <w:t>ctober</w:t>
-      </w:r>
-      <w:r>
-        <w:rPr>
-          <w:rFonts w:ascii="Book Antiqua" w:hAnsi="Book Antiqua"/>
-          <w:sz w:val="20"/>
-          <w:szCs w:val="20"/>
-          <w:lang w:val="en-CA"/>
-        </w:rPr>
-        <w:t xml:space="preserve"> 2020)</w:t>
+        <w:t xml:space="preserve"> (Expected Graduation Date: October 2020)</w:t>
       </w:r>
     </w:p>
     <w:p>
@@ -472,13 +406,7 @@
         <w:rPr>
           <w:rStyle w:val="SubtleEmphasis"/>
         </w:rPr>
-        <w:t>D</w:t>
-      </w:r>
-      <w:r>
-        <w:rPr>
-          <w:rStyle w:val="SubtleEmphasis"/>
-        </w:rPr>
-        <w:t>ean’s circle of student scholars member</w:t>
+        <w:t>Dean’s circle of student scholars member</w:t>
       </w:r>
     </w:p>
     <w:p>
@@ -500,25 +428,7 @@
           <w:szCs w:val="20"/>
           <w:lang w:val="en-CA"/>
         </w:rPr>
-        <w:t>CGPA: 8.</w:t>
-      </w:r>
-      <w:r>
-        <w:rPr>
-          <w:rFonts w:ascii="Book Antiqua" w:hAnsi="Book Antiqua"/>
-          <w:sz w:val="20"/>
-          <w:szCs w:val="20"/>
-          <w:lang w:val="en-CA"/>
-        </w:rPr>
-        <w:t>29</w:t>
-      </w:r>
-      <w:r>
-        <w:rPr>
-          <w:rFonts w:ascii="Book Antiqua" w:hAnsi="Book Antiqua"/>
-          <w:sz w:val="20"/>
-          <w:szCs w:val="20"/>
-          <w:lang w:val="en-CA"/>
-        </w:rPr>
-        <w:t>/9.00</w:t>
+        <w:t>CGPA: 8.29/9.00</w:t>
       </w:r>
     </w:p>
     <w:p>
@@ -571,29 +481,47 @@
           <w:szCs w:val="20"/>
           <w:lang w:val="en-CA"/>
         </w:rPr>
-        <w:t>Object</w:t>
+        <w:t>Object-Oriented</w:t>
       </w:r>
       <w:r>
         <w:rPr>
           <w:rFonts w:ascii="Book Antiqua" w:hAnsi="Book Antiqua"/>
           <w:i/>
-          <w:noProof/>
-          <w:sz w:val="20"/>
-          <w:szCs w:val="20"/>
-          <w:lang w:val="en-CA"/>
-        </w:rPr>
-        <w:t>-</w:t>
+          <w:sz w:val="20"/>
+          <w:szCs w:val="20"/>
+          <w:lang w:val="en-CA"/>
+        </w:rPr>
+        <w:t xml:space="preserve"> Programming </w:t>
+      </w:r>
+      <w:r>
+        <w:rPr>
+          <w:rFonts w:ascii="Book Antiqua" w:hAnsi="Book Antiqua"/>
+          <w:iCs/>
+          <w:sz w:val="20"/>
+          <w:szCs w:val="20"/>
+          <w:lang w:val="en-CA"/>
+        </w:rPr>
+        <w:t>| Designing User Interface|</w:t>
       </w:r>
       <w:r>
         <w:rPr>
           <w:rFonts w:ascii="Book Antiqua" w:hAnsi="Book Antiqua"/>
           <w:i/>
-          <w:noProof/>
-          <w:sz w:val="20"/>
-          <w:szCs w:val="20"/>
-          <w:lang w:val="en-CA"/>
-        </w:rPr>
-        <w:t>Oriented</w:t>
+          <w:sz w:val="20"/>
+          <w:szCs w:val="20"/>
+          <w:lang w:val="en-CA"/>
+        </w:rPr>
+        <w:t xml:space="preserve"> Information systems </w:t>
+      </w:r>
+      <w:r>
+        <w:rPr>
+          <w:rFonts w:ascii="Book Antiqua" w:hAnsi="Book Antiqua"/>
+          <w:iCs/>
+          <w:sz w:val="20"/>
+          <w:szCs w:val="20"/>
+          <w:lang w:val="en-CA"/>
+        </w:rPr>
+        <w:t>|</w:t>
       </w:r>
       <w:r>
         <w:rPr>
@@ -603,17 +531,7 @@
           <w:szCs w:val="20"/>
           <w:lang w:val="en-CA"/>
         </w:rPr>
-        <w:t xml:space="preserve"> Programming </w:t>
-      </w:r>
-      <w:r>
-        <w:rPr>
-          <w:rFonts w:ascii="Book Antiqua" w:hAnsi="Book Antiqua"/>
-          <w:iCs/>
-          <w:sz w:val="20"/>
-          <w:szCs w:val="20"/>
-          <w:lang w:val="en-CA"/>
-        </w:rPr>
-        <w:t>|</w:t>
+        <w:t xml:space="preserve"> Algorithms and Data Structures | Using and Designing Database Systems | Applied Statistics|</w:t>
       </w:r>
       <w:r>
         <w:rPr>
@@ -623,17 +541,7 @@
           <w:szCs w:val="20"/>
           <w:lang w:val="en-CA"/>
         </w:rPr>
-        <w:t xml:space="preserve"> Information systems </w:t>
-      </w:r>
-      <w:r>
-        <w:rPr>
-          <w:rFonts w:ascii="Book Antiqua" w:hAnsi="Book Antiqua"/>
-          <w:iCs/>
-          <w:sz w:val="20"/>
-          <w:szCs w:val="20"/>
-          <w:lang w:val="en-CA"/>
-        </w:rPr>
-        <w:t>|</w:t>
+        <w:t xml:space="preserve"> </w:t>
       </w:r>
       <w:r>
         <w:rPr>
@@ -643,37 +551,7 @@
           <w:szCs w:val="20"/>
           <w:lang w:val="en-CA"/>
         </w:rPr>
-        <w:t xml:space="preserve"> Algorithms and Data Structures | Discreet Mathematics | Applied Statistics| Web </w:t>
-      </w:r>
-      <w:r>
-        <w:rPr>
-          <w:rFonts w:ascii="Book Antiqua" w:hAnsi="Book Antiqua"/>
-          <w:i/>
-          <w:sz w:val="20"/>
-          <w:szCs w:val="20"/>
-          <w:lang w:val="en-CA"/>
-        </w:rPr>
-        <w:t>Technologies</w:t>
-      </w:r>
-      <w:r>
-        <w:rPr>
-          <w:rFonts w:ascii="Book Antiqua" w:hAnsi="Book Antiqua"/>
-          <w:i/>
-          <w:sz w:val="20"/>
-          <w:szCs w:val="20"/>
-          <w:lang w:val="en-CA"/>
-        </w:rPr>
-        <w:t xml:space="preserve"> | Microsoft Office (Excel and Access)</w:t>
-      </w:r>
-      <w:r>
-        <w:rPr>
-          <w:rFonts w:ascii="Book Antiqua" w:hAnsi="Book Antiqua"/>
-          <w:i/>
-          <w:sz w:val="20"/>
-          <w:szCs w:val="20"/>
-          <w:lang w:val="en-CA"/>
-        </w:rPr>
-        <w:t xml:space="preserve"> |</w:t>
+        <w:t>Microsoft Office |</w:t>
       </w:r>
       <w:r>
         <w:rPr>
@@ -841,7 +719,7 @@
       </w:r>
       <w:r>
         <w:rPr>
-          <w:rFonts w:ascii="Book Antiqua" w:hAnsi="Book Antiqua" w:hint="cs"/>
+          <w:rFonts w:ascii="Book Antiqua" w:hAnsi="Book Antiqua"/>
           <w:i/>
           <w:sz w:val="20"/>
           <w:szCs w:val="20"/>
@@ -858,40 +736,29 @@
           <w:szCs w:val="20"/>
           <w:lang w:val="en-CA"/>
         </w:rPr>
-        <w:t>|</w:t>
-      </w:r>
-      <w:r>
+        <w:t>|Linear Algebra</w:t>
+      </w:r>
+    </w:p>
+    <w:p>
+      <w:pPr>
+        <w:spacing w:after="0" w:line="240" w:lineRule="auto"/>
+        <w:jc w:val="both"/>
+        <w:rPr>
+          <w:rFonts w:ascii="Book Antiqua" w:hAnsi="Book Antiqua"/>
+          <w:sz w:val="20"/>
+          <w:szCs w:val="20"/>
+          <w:lang w:val="en-CA"/>
+        </w:rPr>
+      </w:pPr>
+    </w:p>
+    <w:p>
+      <w:pPr>
+        <w:spacing w:after="0" w:line="240" w:lineRule="auto"/>
         <w:rPr>
           <w:rFonts w:ascii="Book Antiqua" w:hAnsi="Book Antiqua"/>
           <w:i/>
           <w:sz w:val="20"/>
           <w:szCs w:val="20"/>
-          <w:lang w:val="en-CA"/>
-        </w:rPr>
-        <w:t>Linear Algebra</w:t>
-      </w:r>
-    </w:p>
-    <w:p>
-      <w:pPr>
-        <w:spacing w:after="0" w:line="240" w:lineRule="auto"/>
-        <w:jc w:val="both"/>
-        <w:rPr>
-          <w:rFonts w:ascii="Book Antiqua" w:hAnsi="Book Antiqua"/>
-          <w:sz w:val="20"/>
-          <w:szCs w:val="20"/>
-          <w:lang w:val="en-CA"/>
-        </w:rPr>
-      </w:pPr>
-    </w:p>
-    <w:p>
-      <w:pPr>
-        <w:spacing w:after="0" w:line="240" w:lineRule="auto"/>
-        <w:rPr>
-          <w:rFonts w:ascii="Book Antiqua" w:hAnsi="Book Antiqua"/>
-          <w:i/>
-          <w:sz w:val="20"/>
-          <w:szCs w:val="20"/>
-          <w:rtl/>
           <w:lang w:val="en-CA"/>
         </w:rPr>
       </w:pPr>
@@ -926,6 +793,7 @@
           <w:i/>
           <w:sz w:val="20"/>
           <w:szCs w:val="20"/>
+          <w:rtl/>
           <w:lang w:val="en-CA" w:bidi="fa-IR"/>
         </w:rPr>
       </w:pPr>
@@ -982,7 +850,6 @@
           <w:rFonts w:ascii="Book Antiqua" w:hAnsi="Book Antiqua"/>
           <w:sz w:val="20"/>
           <w:szCs w:val="20"/>
-          <w:rtl/>
           <w:lang w:val="en-CA" w:bidi="fa-IR"/>
         </w:rPr>
       </w:pPr>
@@ -1004,6 +871,7 @@
           <w:spacing w:val="20"/>
           <w:sz w:val="20"/>
           <w:szCs w:val="20"/>
+          <w:rtl/>
           <w:lang w:val="en-CA"/>
         </w:rPr>
       </w:pPr>
@@ -1037,7 +905,7 @@
       <w:pPr>
         <w:numPr>
           <w:ilvl w:val="0"/>
-          <w:numId w:val="1"/>
+          <w:numId w:val="21"/>
         </w:numPr>
         <w:spacing w:after="0" w:line="240" w:lineRule="auto"/>
         <w:ind w:left="360" w:hanging="270"/>
@@ -1063,7 +931,7 @@
       <w:pPr>
         <w:numPr>
           <w:ilvl w:val="0"/>
-          <w:numId w:val="1"/>
+          <w:numId w:val="21"/>
         </w:numPr>
         <w:spacing w:after="0" w:line="240" w:lineRule="auto"/>
         <w:ind w:left="360" w:hanging="270"/>
@@ -1089,7 +957,7 @@
       <w:pPr>
         <w:numPr>
           <w:ilvl w:val="0"/>
-          <w:numId w:val="1"/>
+          <w:numId w:val="21"/>
         </w:numPr>
         <w:spacing w:after="0" w:line="240" w:lineRule="auto"/>
         <w:ind w:left="360" w:hanging="270"/>
@@ -1144,7 +1012,7 @@
       <w:pPr>
         <w:numPr>
           <w:ilvl w:val="0"/>
-          <w:numId w:val="1"/>
+          <w:numId w:val="21"/>
         </w:numPr>
         <w:spacing w:after="0" w:line="240" w:lineRule="auto"/>
         <w:ind w:left="360" w:hanging="270"/>
@@ -1170,7 +1038,7 @@
       <w:pPr>
         <w:numPr>
           <w:ilvl w:val="0"/>
-          <w:numId w:val="1"/>
+          <w:numId w:val="21"/>
         </w:numPr>
         <w:spacing w:after="0" w:line="240" w:lineRule="auto"/>
         <w:ind w:left="360" w:hanging="270"/>
@@ -1197,7 +1065,7 @@
       <w:pPr>
         <w:numPr>
           <w:ilvl w:val="0"/>
-          <w:numId w:val="1"/>
+          <w:numId w:val="21"/>
         </w:numPr>
         <w:spacing w:after="0" w:line="240" w:lineRule="auto"/>
         <w:ind w:left="360" w:hanging="270"/>
@@ -1216,16 +1084,7 @@
           <w:szCs w:val="20"/>
           <w:lang w:val="en-CA"/>
         </w:rPr>
-        <w:t>The C</w:t>
-      </w:r>
-      <w:r>
-        <w:rPr>
-          <w:rFonts w:ascii="Book Antiqua" w:hAnsi="Book Antiqua"/>
-          <w:sz w:val="20"/>
-          <w:szCs w:val="20"/>
-          <w:lang w:val="en-CA"/>
-        </w:rPr>
-        <w:t>apability of collaborating with professionals to carry out valuable IT initiatives and solutions</w:t>
+        <w:t>The Capability of collaborating with professionals to carry out valuable IT initiatives and solutions</w:t>
       </w:r>
     </w:p>
     <w:p>
@@ -1260,7 +1119,7 @@
           <w:lang w:val="en-CA"/>
         </w:rPr>
       </w:pPr>
-      <w:bookmarkStart w:id="2" w:name="_Hlk530695770"/>
+      <w:bookmarkStart w:id="3" w:name="_Hlk530695770"/>
       <w:r>
         <w:rPr>
           <w:rFonts w:ascii="Book Antiqua" w:eastAsia="MS Gothic" w:hAnsi="Book Antiqua"/>
@@ -1316,17 +1175,7 @@
           <w:szCs w:val="20"/>
           <w:lang w:val="en-CA"/>
         </w:rPr>
-        <w:t>Christine &amp; Company Real Estate</w:t>
-      </w:r>
-      <w:r>
-        <w:rPr>
-          <w:rFonts w:ascii="Book Antiqua" w:hAnsi="Book Antiqua"/>
-          <w:smallCaps/>
-          <w:sz w:val="20"/>
-          <w:szCs w:val="20"/>
-          <w:lang w:val="en-CA"/>
-        </w:rPr>
-        <w:t>, Seattle, United States</w:t>
+        <w:t>Christine &amp; Company Real Estate, Seattle, United States</w:t>
       </w:r>
     </w:p>
     <w:p>
@@ -1383,7 +1232,7 @@
         <w:pStyle w:val="ListParagraph"/>
         <w:numPr>
           <w:ilvl w:val="0"/>
-          <w:numId w:val="19"/>
+          <w:numId w:val="22"/>
         </w:numPr>
         <w:spacing w:after="0" w:line="240" w:lineRule="auto"/>
         <w:ind w:left="360"/>
@@ -1405,7 +1254,7 @@
           <w:bdr w:val="none" w:sz="0" w:space="0" w:color="auto" w:frame="1"/>
           <w:lang w:val="en-CA" w:eastAsia="en-CA"/>
         </w:rPr>
-        <w:t>Worked closely with Christine &amp; Company's CEO (Mr. Aaron Hendon) to ensure meeting the long and short term marketing goals of the company</w:t>
+        <w:t>Worked closely with Christine &amp; Company's managing partners to ensure meeting the long and short term marketing goals of the company</w:t>
       </w:r>
     </w:p>
     <w:p>
@@ -1413,7 +1262,7 @@
         <w:pStyle w:val="ListParagraph"/>
         <w:numPr>
           <w:ilvl w:val="0"/>
-          <w:numId w:val="19"/>
+          <w:numId w:val="22"/>
         </w:numPr>
         <w:spacing w:after="0" w:line="240" w:lineRule="auto"/>
         <w:ind w:left="360"/>
@@ -1435,8 +1284,9 @@
           <w:bdr w:val="none" w:sz="0" w:space="0" w:color="auto" w:frame="1"/>
           <w:lang w:val="en-CA" w:eastAsia="en-CA"/>
         </w:rPr>
-        <w:t>Managed the company's YouTube channel on the back end daily and added tags and titles to videos based on SEO principles and using tools like Keyword Research, VidIQ, TubeBuddy, etc</w:t>
-      </w:r>
+        <w:t xml:space="preserve">Managed the company's YouTube channel on the back end daily and added tags and titles to videos based on SEO principles and using tools like Keyword Research, </w:t>
+      </w:r>
+      <w:proofErr w:type="spellStart"/>
       <w:r>
         <w:rPr>
           <w:rFonts w:ascii="Book Antiqua" w:eastAsia="Times New Roman" w:hAnsi="Book Antiqua"/>
@@ -1446,7 +1296,43 @@
           <w:bdr w:val="none" w:sz="0" w:space="0" w:color="auto" w:frame="1"/>
           <w:lang w:val="en-CA" w:eastAsia="en-CA"/>
         </w:rPr>
-        <w:t>.</w:t>
+        <w:t>VidIQ</w:t>
+      </w:r>
+      <w:proofErr w:type="spellEnd"/>
+      <w:r>
+        <w:rPr>
+          <w:rFonts w:ascii="Book Antiqua" w:eastAsia="Times New Roman" w:hAnsi="Book Antiqua"/>
+          <w:color w:val="000000"/>
+          <w:sz w:val="20"/>
+          <w:szCs w:val="20"/>
+          <w:bdr w:val="none" w:sz="0" w:space="0" w:color="auto" w:frame="1"/>
+          <w:lang w:val="en-CA" w:eastAsia="en-CA"/>
+        </w:rPr>
+        <w:t xml:space="preserve">, </w:t>
+      </w:r>
+      <w:proofErr w:type="spellStart"/>
+      <w:r>
+        <w:rPr>
+          <w:rFonts w:ascii="Book Antiqua" w:eastAsia="Times New Roman" w:hAnsi="Book Antiqua"/>
+          <w:color w:val="000000"/>
+          <w:sz w:val="20"/>
+          <w:szCs w:val="20"/>
+          <w:bdr w:val="none" w:sz="0" w:space="0" w:color="auto" w:frame="1"/>
+          <w:lang w:val="en-CA" w:eastAsia="en-CA"/>
+        </w:rPr>
+        <w:t>TubeBuddy</w:t>
+      </w:r>
+      <w:proofErr w:type="spellEnd"/>
+      <w:r>
+        <w:rPr>
+          <w:rFonts w:ascii="Book Antiqua" w:eastAsia="Times New Roman" w:hAnsi="Book Antiqua"/>
+          <w:color w:val="000000"/>
+          <w:sz w:val="20"/>
+          <w:szCs w:val="20"/>
+          <w:bdr w:val="none" w:sz="0" w:space="0" w:color="auto" w:frame="1"/>
+          <w:lang w:val="en-CA" w:eastAsia="en-CA"/>
+        </w:rPr>
+        <w:t>, etc.</w:t>
       </w:r>
     </w:p>
     <w:p>
@@ -1454,7 +1340,7 @@
         <w:pStyle w:val="ListParagraph"/>
         <w:numPr>
           <w:ilvl w:val="0"/>
-          <w:numId w:val="19"/>
+          <w:numId w:val="22"/>
         </w:numPr>
         <w:spacing w:after="0" w:line="240" w:lineRule="auto"/>
         <w:ind w:left="360"/>
@@ -1469,17 +1355,12 @@
       </w:pPr>
       <w:r>
         <w:rPr>
-          <w:rFonts w:ascii="Book Antiqua" w:eastAsia="Times New Roman" w:hAnsi="Book Antiqua"/>
           <w:noProof/>
-          <w:color w:val="000000"/>
-          <w:sz w:val="20"/>
-          <w:szCs w:val="20"/>
-          <w:lang w:val="en-CA" w:eastAsia="en-CA"/>
         </w:rPr>
         <mc:AlternateContent>
           <mc:Choice Requires="wps">
             <w:drawing>
-              <wp:anchor distT="0" distB="0" distL="114300" distR="114300" simplePos="0" relativeHeight="251661312" behindDoc="0" locked="0" layoutInCell="1" allowOverlap="1" wp14:anchorId="48149ADF" wp14:editId="012406D3">
+              <wp:anchor distT="0" distB="0" distL="114300" distR="114300" simplePos="0" relativeHeight="251658240" behindDoc="0" locked="0" layoutInCell="1" allowOverlap="1" wp14:anchorId="657AD904" wp14:editId="1A72EC76">
                 <wp:simplePos x="0" y="0"/>
                 <wp:positionH relativeFrom="margin">
                   <wp:posOffset>68580</wp:posOffset>
@@ -1490,7 +1371,7 @@
                 <wp:extent cx="251460" cy="274320"/>
                 <wp:effectExtent l="0" t="0" r="15240" b="11430"/>
                 <wp:wrapNone/>
-                <wp:docPr id="2" name="Text Box 2"/>
+                <wp:docPr id="4" name="Text Box 4"/>
                 <wp:cNvGraphicFramePr/>
                 <a:graphic xmlns:a="http://schemas.openxmlformats.org/drawingml/2006/main">
                   <a:graphicData uri="http://schemas.microsoft.com/office/word/2010/wordprocessingShape">
@@ -1550,11 +1431,11 @@
           </mc:Choice>
           <mc:Fallback>
             <w:pict>
-              <v:shapetype w14:anchorId="48149ADF" id="_x0000_t202" coordsize="21600,21600" o:spt="202" path="m,l,21600r21600,l21600,xe">
+              <v:shapetype w14:anchorId="657AD904" id="_x0000_t202" coordsize="21600,21600" o:spt="202" path="m,l,21600r21600,l21600,xe">
                 <v:stroke joinstyle="miter"/>
                 <v:path gradientshapeok="t" o:connecttype="rect"/>
               </v:shapetype>
-              <v:shape id="Text Box 2" o:spid="_x0000_s1026" type="#_x0000_t202" style="position:absolute;left:0;text-align:left;margin-left:5.4pt;margin-top:14.45pt;width:19.8pt;height:21.6pt;z-index:251661312;visibility:visible;mso-wrap-style:square;mso-width-percent:0;mso-height-percent:0;mso-wrap-distance-left:9pt;mso-wrap-distance-top:0;mso-wrap-distance-right:9pt;mso-wrap-distance-bottom:0;mso-position-horizontal:absolute;mso-position-horizontal-relative:margin;mso-position-vertical:absolute;mso-position-vertical-relative:text;mso-width-percent:0;mso-height-percent:0;mso-width-relative:margin;mso-height-relative:margin;v-text-anchor:top" o:gfxdata="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" fillcolor="window" strokeweight=".5pt">
+              <v:shape id="Text Box 4" o:spid="_x0000_s1026" type="#_x0000_t202" style="position:absolute;left:0;text-align:left;margin-left:5.4pt;margin-top:14.45pt;width:19.8pt;height:21.6pt;z-index:251658240;visibility:visible;mso-wrap-style:square;mso-width-percent:0;mso-height-percent:0;mso-wrap-distance-left:9pt;mso-wrap-distance-top:0;mso-wrap-distance-right:9pt;mso-wrap-distance-bottom:0;mso-position-horizontal:absolute;mso-position-horizontal-relative:margin;mso-position-vertical:absolute;mso-position-vertical-relative:text;mso-width-percent:0;mso-height-percent:0;mso-width-relative:margin;mso-height-relative:margin;v-text-anchor:top" o:gfxdata="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" fillcolor="window" strokeweight=".5pt">
                 <v:textbox>
                   <w:txbxContent>
                     <w:p>
@@ -1595,7 +1476,7 @@
         <w:pStyle w:val="ListParagraph"/>
         <w:numPr>
           <w:ilvl w:val="0"/>
-          <w:numId w:val="19"/>
+          <w:numId w:val="22"/>
         </w:numPr>
         <w:spacing w:after="0" w:line="240" w:lineRule="auto"/>
         <w:ind w:left="360"/>
@@ -1618,51 +1499,7 @@
           <w:lang w:val="en-CA" w:eastAsia="en-CA"/>
         </w:rPr>
         <w:lastRenderedPageBreak/>
-        <w:t xml:space="preserve">Implemented and automated the process of optimizing each </w:t>
-      </w:r>
-      <w:r>
-        <w:rPr>
-          <w:rFonts w:ascii="Book Antiqua" w:eastAsia="Times New Roman" w:hAnsi="Book Antiqua"/>
-          <w:color w:val="000000"/>
-          <w:sz w:val="20"/>
-          <w:szCs w:val="20"/>
-          <w:bdr w:val="none" w:sz="0" w:space="0" w:color="auto" w:frame="1"/>
-          <w:lang w:val="en-CA" w:eastAsia="en-CA"/>
-        </w:rPr>
-        <w:t>YouTube</w:t>
-      </w:r>
-      <w:r>
-        <w:rPr>
-          <w:rFonts w:ascii="Book Antiqua" w:eastAsia="Times New Roman" w:hAnsi="Book Antiqua"/>
-          <w:color w:val="000000"/>
-          <w:sz w:val="20"/>
-          <w:szCs w:val="20"/>
-          <w:bdr w:val="none" w:sz="0" w:space="0" w:color="auto" w:frame="1"/>
-          <w:lang w:val="en-CA" w:eastAsia="en-CA"/>
-        </w:rPr>
-        <w:t xml:space="preserve"> video which resulted in an </w:t>
-      </w:r>
-      <w:r>
-        <w:rPr>
-          <w:rFonts w:ascii="Book Antiqua" w:eastAsia="Times New Roman" w:hAnsi="Book Antiqua"/>
-          <w:color w:val="000000"/>
-          <w:sz w:val="20"/>
-          <w:szCs w:val="20"/>
-          <w:bdr w:val="none" w:sz="0" w:space="0" w:color="auto" w:frame="1"/>
-          <w:lang w:val="en-CA" w:eastAsia="en-CA"/>
-        </w:rPr>
-        <w:t xml:space="preserve">average </w:t>
-      </w:r>
-      <w:r>
-        <w:rPr>
-          <w:rFonts w:ascii="Book Antiqua" w:eastAsia="Times New Roman" w:hAnsi="Book Antiqua"/>
-          <w:color w:val="000000"/>
-          <w:sz w:val="20"/>
-          <w:szCs w:val="20"/>
-          <w:bdr w:val="none" w:sz="0" w:space="0" w:color="auto" w:frame="1"/>
-          <w:lang w:val="en-CA" w:eastAsia="en-CA"/>
-        </w:rPr>
-        <w:t>increase in each video's SEO score of 40% (according to VidIQ)</w:t>
+        <w:t>Implemented and automated the process of optimizing each YouTube video which resulted in an average increase in each video's SEO score by 40%</w:t>
       </w:r>
     </w:p>
     <w:p>
@@ -1670,7 +1507,7 @@
         <w:pStyle w:val="ListParagraph"/>
         <w:numPr>
           <w:ilvl w:val="0"/>
-          <w:numId w:val="19"/>
+          <w:numId w:val="22"/>
         </w:numPr>
         <w:spacing w:after="0" w:line="240" w:lineRule="auto"/>
         <w:ind w:left="360"/>
@@ -1692,18 +1529,7 @@
           <w:bdr w:val="none" w:sz="0" w:space="0" w:color="auto" w:frame="1"/>
           <w:lang w:val="en-CA" w:eastAsia="en-CA"/>
         </w:rPr>
-        <w:t>Organized, prioritized and kept track of with Mr.Hendon using project management tools such as</w:t>
-      </w:r>
-      <w:r>
-        <w:rPr>
-          <w:rFonts w:ascii="Book Antiqua" w:eastAsia="Times New Roman" w:hAnsi="Book Antiqua"/>
-          <w:color w:val="000000"/>
-          <w:sz w:val="20"/>
-          <w:szCs w:val="20"/>
-          <w:bdr w:val="none" w:sz="0" w:space="0" w:color="auto" w:frame="1"/>
-          <w:lang w:val="en-CA" w:eastAsia="en-CA"/>
-        </w:rPr>
-        <w:t xml:space="preserve"> Trello</w:t>
+        <w:t>Organized, prioritized and kept track of the company objectives using project management tools such as Trello</w:t>
       </w:r>
     </w:p>
     <w:p>
@@ -1711,7 +1537,7 @@
         <w:pStyle w:val="ListParagraph"/>
         <w:numPr>
           <w:ilvl w:val="0"/>
-          <w:numId w:val="19"/>
+          <w:numId w:val="22"/>
         </w:numPr>
         <w:spacing w:after="0" w:line="240" w:lineRule="auto"/>
         <w:ind w:left="360"/>
@@ -1733,29 +1559,7 @@
           <w:bdr w:val="none" w:sz="0" w:space="0" w:color="auto" w:frame="1"/>
           <w:lang w:val="en-CA" w:eastAsia="en-CA"/>
         </w:rPr>
-        <w:t xml:space="preserve">Implemented first SEO-driven organic strategy which boosted the company's </w:t>
-      </w:r>
-      <w:r>
-        <w:rPr>
-          <w:rFonts w:ascii="Book Antiqua" w:eastAsia="Times New Roman" w:hAnsi="Book Antiqua"/>
-          <w:color w:val="000000"/>
-          <w:sz w:val="20"/>
-          <w:szCs w:val="20"/>
-          <w:bdr w:val="none" w:sz="0" w:space="0" w:color="auto" w:frame="1"/>
-          <w:lang w:val="en-CA" w:eastAsia="en-CA"/>
-        </w:rPr>
-        <w:t>YouTube</w:t>
-      </w:r>
-      <w:r>
-        <w:rPr>
-          <w:rFonts w:ascii="Book Antiqua" w:eastAsia="Times New Roman" w:hAnsi="Book Antiqua"/>
-          <w:color w:val="000000"/>
-          <w:sz w:val="20"/>
-          <w:szCs w:val="20"/>
-          <w:bdr w:val="none" w:sz="0" w:space="0" w:color="auto" w:frame="1"/>
-          <w:lang w:val="en-CA" w:eastAsia="en-CA"/>
-        </w:rPr>
-        <w:t xml:space="preserve"> videos' views by an average of 10% in 4 months</w:t>
+        <w:t>Implemented first SEO-driven organic strategy which boosted the company's YouTube videos' views by an average of 10% in 4 months</w:t>
       </w:r>
     </w:p>
     <w:p>
@@ -1763,7 +1567,7 @@
         <w:pStyle w:val="ListParagraph"/>
         <w:numPr>
           <w:ilvl w:val="0"/>
-          <w:numId w:val="19"/>
+          <w:numId w:val="22"/>
         </w:numPr>
         <w:spacing w:after="0" w:line="240" w:lineRule="auto"/>
         <w:ind w:left="360"/>
@@ -1785,9 +1589,14 @@
           <w:bdr w:val="none" w:sz="0" w:space="0" w:color="auto" w:frame="1"/>
           <w:lang w:val="en-CA" w:eastAsia="en-CA"/>
         </w:rPr>
-        <w:t xml:space="preserve">Monitored </w:t>
-      </w:r>
-      <w:r>
+        <w:t>Monitored and studied the competition’s (other real estate companies) content and strategies and applied the best practices on Christine &amp; Company's YouTube channel</w:t>
+      </w:r>
+    </w:p>
+    <w:p>
+      <w:pPr>
+        <w:spacing w:after="0" w:line="240" w:lineRule="auto"/>
+        <w:jc w:val="both"/>
+        <w:textAlignment w:val="baseline"/>
         <w:rPr>
           <w:rFonts w:ascii="Book Antiqua" w:eastAsia="Times New Roman" w:hAnsi="Book Antiqua"/>
           <w:color w:val="000000"/>
@@ -1796,102 +1605,9 @@
           <w:bdr w:val="none" w:sz="0" w:space="0" w:color="auto" w:frame="1"/>
           <w:lang w:val="en-CA" w:eastAsia="en-CA"/>
         </w:rPr>
-        <w:t xml:space="preserve">and studied the </w:t>
-      </w:r>
-      <w:r>
-        <w:rPr>
-          <w:rFonts w:ascii="Book Antiqua" w:eastAsia="Times New Roman" w:hAnsi="Book Antiqua"/>
-          <w:color w:val="000000"/>
-          <w:sz w:val="20"/>
-          <w:szCs w:val="20"/>
-          <w:bdr w:val="none" w:sz="0" w:space="0" w:color="auto" w:frame="1"/>
-          <w:lang w:val="en-CA" w:eastAsia="en-CA"/>
-        </w:rPr>
-        <w:t>compet</w:t>
-      </w:r>
-      <w:r>
-        <w:rPr>
-          <w:rFonts w:ascii="Book Antiqua" w:eastAsia="Times New Roman" w:hAnsi="Book Antiqua"/>
-          <w:color w:val="000000"/>
-          <w:sz w:val="20"/>
-          <w:szCs w:val="20"/>
-          <w:bdr w:val="none" w:sz="0" w:space="0" w:color="auto" w:frame="1"/>
-          <w:lang w:val="en-CA" w:eastAsia="en-CA"/>
-        </w:rPr>
-        <w:t>it</w:t>
-      </w:r>
-      <w:r>
-        <w:rPr>
-          <w:rFonts w:ascii="Book Antiqua" w:eastAsia="Times New Roman" w:hAnsi="Book Antiqua"/>
-          <w:color w:val="000000"/>
-          <w:sz w:val="20"/>
-          <w:szCs w:val="20"/>
-          <w:bdr w:val="none" w:sz="0" w:space="0" w:color="auto" w:frame="1"/>
-          <w:lang w:val="en-CA" w:eastAsia="en-CA"/>
-        </w:rPr>
-        <w:t xml:space="preserve">ion’s </w:t>
-      </w:r>
-      <w:r>
-        <w:rPr>
-          <w:rFonts w:ascii="Book Antiqua" w:eastAsia="Times New Roman" w:hAnsi="Book Antiqua"/>
-          <w:color w:val="000000"/>
-          <w:sz w:val="20"/>
-          <w:szCs w:val="20"/>
-          <w:bdr w:val="none" w:sz="0" w:space="0" w:color="auto" w:frame="1"/>
-          <w:lang w:val="en-CA" w:eastAsia="en-CA"/>
-        </w:rPr>
-        <w:t xml:space="preserve">(other real estate companies) </w:t>
-      </w:r>
-      <w:r>
-        <w:rPr>
-          <w:rFonts w:ascii="Book Antiqua" w:eastAsia="Times New Roman" w:hAnsi="Book Antiqua"/>
-          <w:color w:val="000000"/>
-          <w:sz w:val="20"/>
-          <w:szCs w:val="20"/>
-          <w:bdr w:val="none" w:sz="0" w:space="0" w:color="auto" w:frame="1"/>
-          <w:lang w:val="en-CA" w:eastAsia="en-CA"/>
-        </w:rPr>
-        <w:t xml:space="preserve">content and strategies and applied the best practices on Christine &amp; Company's </w:t>
-      </w:r>
-      <w:r>
-        <w:rPr>
-          <w:rFonts w:ascii="Book Antiqua" w:eastAsia="Times New Roman" w:hAnsi="Book Antiqua"/>
-          <w:color w:val="000000"/>
-          <w:sz w:val="20"/>
-          <w:szCs w:val="20"/>
-          <w:bdr w:val="none" w:sz="0" w:space="0" w:color="auto" w:frame="1"/>
-          <w:lang w:val="en-CA" w:eastAsia="en-CA"/>
-        </w:rPr>
-        <w:t>YouTube</w:t>
-      </w:r>
-      <w:r>
-        <w:rPr>
-          <w:rFonts w:ascii="Book Antiqua" w:eastAsia="Times New Roman" w:hAnsi="Book Antiqua"/>
-          <w:color w:val="000000"/>
-          <w:sz w:val="20"/>
-          <w:szCs w:val="20"/>
-          <w:bdr w:val="none" w:sz="0" w:space="0" w:color="auto" w:frame="1"/>
-          <w:lang w:val="en-CA" w:eastAsia="en-CA"/>
-        </w:rPr>
-        <w:t xml:space="preserve"> channel</w:t>
-      </w:r>
-    </w:p>
-    <w:p>
-      <w:pPr>
-        <w:spacing w:after="0" w:line="240" w:lineRule="auto"/>
-        <w:jc w:val="both"/>
-        <w:textAlignment w:val="baseline"/>
-        <w:rPr>
-          <w:rFonts w:ascii="Book Antiqua" w:eastAsia="Times New Roman" w:hAnsi="Book Antiqua"/>
-          <w:color w:val="000000"/>
-          <w:sz w:val="20"/>
-          <w:szCs w:val="20"/>
-          <w:bdr w:val="none" w:sz="0" w:space="0" w:color="auto" w:frame="1"/>
-          <w:lang w:val="en-CA" w:eastAsia="en-CA"/>
-        </w:rPr>
-      </w:pPr>
-    </w:p>
-    <w:bookmarkEnd w:id="2"/>
+      </w:pPr>
+    </w:p>
+    <w:bookmarkEnd w:id="3"/>
     <w:p>
       <w:pPr>
         <w:pBdr>
@@ -1956,16 +1672,7 @@
           <w:szCs w:val="20"/>
           <w:lang w:val="en-CA"/>
         </w:rPr>
-        <w:t>First Aider, Lifesaving Society Ontario, Toronto, ON</w:t>
-      </w:r>
-      <w:r>
-        <w:rPr>
-          <w:rFonts w:ascii="Book Antiqua" w:hAnsi="Book Antiqua"/>
-          <w:sz w:val="20"/>
-          <w:szCs w:val="20"/>
-          <w:lang w:val="en-CA"/>
-        </w:rPr>
-        <w:t>, Canada</w:t>
+        <w:t>First Aider, Lifesaving Society Ontario, Toronto, ON, Canada</w:t>
       </w:r>
     </w:p>
     <w:p>
@@ -2040,16 +1747,7 @@
           <w:szCs w:val="20"/>
           <w:lang w:val="en-CA"/>
         </w:rPr>
-        <w:t>University of Toronto Student Union (UTSU), Toronto, ON</w:t>
-      </w:r>
-      <w:r>
-        <w:rPr>
-          <w:rFonts w:ascii="Book Antiqua" w:hAnsi="Book Antiqua"/>
-          <w:sz w:val="20"/>
-          <w:szCs w:val="20"/>
-          <w:lang w:val="en-CA"/>
-        </w:rPr>
-        <w:t>, Canada</w:t>
+        <w:t>University of Toronto Student Union (UTSU), Toronto, ON, Canada</w:t>
       </w:r>
     </w:p>
     <w:p>
@@ -2082,34 +1780,7 @@
           <w:szCs w:val="20"/>
           <w:lang w:val="en-CA"/>
         </w:rPr>
-        <w:t>The Entrepreneurship Hatchery, Faculty of Applied Science and Engineering</w:t>
-      </w:r>
-      <w:r>
-        <w:rPr>
-          <w:rFonts w:ascii="Book Antiqua" w:hAnsi="Book Antiqua"/>
-          <w:sz w:val="20"/>
-          <w:szCs w:val="20"/>
-          <w:lang w:val="en-CA"/>
-        </w:rPr>
-        <w:t xml:space="preserve">, </w:t>
-      </w:r>
-      <w:r>
-        <w:rPr>
-          <w:rFonts w:ascii="Book Antiqua" w:hAnsi="Book Antiqua"/>
-          <w:sz w:val="20"/>
-          <w:szCs w:val="20"/>
-          <w:lang w:val="en-CA"/>
-        </w:rPr>
-        <w:t>University of Toronto,</w:t>
-      </w:r>
-      <w:r>
-        <w:rPr>
-          <w:rFonts w:ascii="Book Antiqua" w:hAnsi="Book Antiqua"/>
-          <w:sz w:val="20"/>
-          <w:szCs w:val="20"/>
-          <w:lang w:val="en-CA"/>
-        </w:rPr>
-        <w:t xml:space="preserve"> ON, Canada</w:t>
+        <w:t>The Entrepreneurship Hatchery, Faculty of Applied Science and Engineering, University of Toronto, ON, Canada</w:t>
       </w:r>
     </w:p>
     <w:p>
@@ -2187,7 +1858,14 @@
         <w:tc>
           <w:tcPr>
             <w:tcW w:w="3168" w:type="dxa"/>
+            <w:tcBorders>
+              <w:top w:val="nil"/>
+              <w:left w:val="nil"/>
+              <w:bottom w:val="single" w:sz="8" w:space="0" w:color="7B7B7B"/>
+              <w:right w:val="single" w:sz="8" w:space="0" w:color="7B7B7B"/>
+            </w:tcBorders>
             <w:shd w:val="clear" w:color="auto" w:fill="EDEDED"/>
+            <w:hideMark/>
           </w:tcPr>
           <w:p>
             <w:pPr>
@@ -2220,7 +1898,13 @@
         <w:tc>
           <w:tcPr>
             <w:tcW w:w="7200" w:type="dxa"/>
-            <w:shd w:val="clear" w:color="auto" w:fill="auto"/>
+            <w:tcBorders>
+              <w:top w:val="nil"/>
+              <w:left w:val="single" w:sz="8" w:space="0" w:color="7B7B7B"/>
+              <w:bottom w:val="single" w:sz="8" w:space="0" w:color="7B7B7B"/>
+              <w:right w:val="nil"/>
+            </w:tcBorders>
+            <w:hideMark/>
           </w:tcPr>
           <w:p>
             <w:pPr>
@@ -2239,16 +1923,7 @@
                 <w:szCs w:val="20"/>
                 <w:lang w:val="en-CA"/>
               </w:rPr>
-              <w:t>Android | Windows | iOS | MacOS | Linux</w:t>
-            </w:r>
-            <w:r>
-              <w:rPr>
-                <w:rFonts w:ascii="Book Antiqua" w:hAnsi="Book Antiqua"/>
-                <w:sz w:val="20"/>
-                <w:szCs w:val="20"/>
-                <w:lang w:val="en-CA"/>
-              </w:rPr>
-              <w:t xml:space="preserve"> | Unix</w:t>
+              <w:t>Android | Windows | iOS | MacOS | Linux | Unix</w:t>
             </w:r>
           </w:p>
         </w:tc>
@@ -2257,7 +1932,14 @@
         <w:tc>
           <w:tcPr>
             <w:tcW w:w="3168" w:type="dxa"/>
+            <w:tcBorders>
+              <w:top w:val="single" w:sz="8" w:space="0" w:color="7B7B7B"/>
+              <w:left w:val="nil"/>
+              <w:bottom w:val="single" w:sz="8" w:space="0" w:color="7B7B7B"/>
+              <w:right w:val="single" w:sz="8" w:space="0" w:color="7B7B7B"/>
+            </w:tcBorders>
             <w:shd w:val="clear" w:color="auto" w:fill="EDEDED"/>
+            <w:hideMark/>
           </w:tcPr>
           <w:p>
             <w:pPr>
@@ -2290,7 +1972,13 @@
         <w:tc>
           <w:tcPr>
             <w:tcW w:w="7200" w:type="dxa"/>
-            <w:shd w:val="clear" w:color="auto" w:fill="auto"/>
+            <w:tcBorders>
+              <w:top w:val="single" w:sz="8" w:space="0" w:color="7B7B7B"/>
+              <w:left w:val="single" w:sz="8" w:space="0" w:color="7B7B7B"/>
+              <w:bottom w:val="single" w:sz="8" w:space="0" w:color="7B7B7B"/>
+              <w:right w:val="nil"/>
+            </w:tcBorders>
+            <w:hideMark/>
           </w:tcPr>
           <w:p>
             <w:pPr>
@@ -2313,7 +2001,7 @@
             </w:r>
             <w:r>
               <w:rPr>
-                <w:rFonts w:ascii="Book Antiqua" w:hAnsi="Book Antiqua" w:hint="cs"/>
+                <w:rFonts w:ascii="Book Antiqua" w:hAnsi="Book Antiqua"/>
                 <w:sz w:val="20"/>
                 <w:szCs w:val="20"/>
                 <w:rtl/>
@@ -2337,7 +2025,14 @@
         <w:tc>
           <w:tcPr>
             <w:tcW w:w="3168" w:type="dxa"/>
+            <w:tcBorders>
+              <w:top w:val="single" w:sz="8" w:space="0" w:color="7B7B7B"/>
+              <w:left w:val="nil"/>
+              <w:bottom w:val="single" w:sz="8" w:space="0" w:color="7B7B7B"/>
+              <w:right w:val="single" w:sz="8" w:space="0" w:color="7B7B7B"/>
+            </w:tcBorders>
             <w:shd w:val="clear" w:color="auto" w:fill="EDEDED"/>
+            <w:hideMark/>
           </w:tcPr>
           <w:p>
             <w:pPr>
@@ -2370,7 +2065,13 @@
         <w:tc>
           <w:tcPr>
             <w:tcW w:w="7200" w:type="dxa"/>
-            <w:shd w:val="clear" w:color="auto" w:fill="auto"/>
+            <w:tcBorders>
+              <w:top w:val="single" w:sz="8" w:space="0" w:color="7B7B7B"/>
+              <w:left w:val="single" w:sz="8" w:space="0" w:color="7B7B7B"/>
+              <w:bottom w:val="single" w:sz="8" w:space="0" w:color="7B7B7B"/>
+              <w:right w:val="nil"/>
+            </w:tcBorders>
+            <w:hideMark/>
           </w:tcPr>
           <w:p>
             <w:pPr>
@@ -2398,7 +2099,14 @@
         <w:tc>
           <w:tcPr>
             <w:tcW w:w="3168" w:type="dxa"/>
+            <w:tcBorders>
+              <w:top w:val="single" w:sz="8" w:space="0" w:color="7B7B7B"/>
+              <w:left w:val="nil"/>
+              <w:bottom w:val="single" w:sz="8" w:space="0" w:color="7B7B7B"/>
+              <w:right w:val="single" w:sz="8" w:space="0" w:color="7B7B7B"/>
+            </w:tcBorders>
             <w:shd w:val="clear" w:color="auto" w:fill="EDEDED"/>
+            <w:hideMark/>
           </w:tcPr>
           <w:p>
             <w:pPr>
@@ -2431,7 +2139,13 @@
         <w:tc>
           <w:tcPr>
             <w:tcW w:w="7200" w:type="dxa"/>
-            <w:shd w:val="clear" w:color="auto" w:fill="auto"/>
+            <w:tcBorders>
+              <w:top w:val="single" w:sz="8" w:space="0" w:color="7B7B7B"/>
+              <w:left w:val="single" w:sz="8" w:space="0" w:color="7B7B7B"/>
+              <w:bottom w:val="single" w:sz="8" w:space="0" w:color="7B7B7B"/>
+              <w:right w:val="nil"/>
+            </w:tcBorders>
+            <w:hideMark/>
           </w:tcPr>
           <w:p>
             <w:pPr>
@@ -2450,43 +2164,7 @@
                 <w:szCs w:val="20"/>
                 <w:lang w:val="en-CA"/>
               </w:rPr>
-              <w:t>C | C++ | PHP |</w:t>
-            </w:r>
-            <w:r>
-              <w:rPr>
-                <w:rFonts w:ascii="Book Antiqua" w:hAnsi="Book Antiqua"/>
-                <w:sz w:val="20"/>
-                <w:szCs w:val="20"/>
-                <w:lang w:val="en-CA"/>
-              </w:rPr>
-              <w:t>XHTML|</w:t>
-            </w:r>
-            <w:r>
-              <w:rPr>
-                <w:rFonts w:ascii="Book Antiqua" w:hAnsi="Book Antiqua"/>
-                <w:sz w:val="20"/>
-                <w:szCs w:val="20"/>
-                <w:lang w:val="en-CA"/>
-              </w:rPr>
-              <w:t xml:space="preserve"> HTML5 | Python | JavaScript </w:t>
-            </w:r>
-            <w:r>
-              <w:rPr>
-                <w:rFonts w:ascii="Book Antiqua" w:hAnsi="Book Antiqua"/>
-                <w:sz w:val="20"/>
-                <w:szCs w:val="20"/>
-                <w:lang w:val="en-CA"/>
-              </w:rPr>
-              <w:t>|SQL</w:t>
-            </w:r>
-            <w:r>
-              <w:rPr>
-                <w:rFonts w:ascii="Book Antiqua" w:hAnsi="Book Antiqua"/>
-                <w:sz w:val="20"/>
-                <w:szCs w:val="20"/>
-                <w:lang w:val="en-CA"/>
-              </w:rPr>
-              <w:t>| LaTeX</w:t>
+              <w:t xml:space="preserve">C |Java |C++ | PHP |Kotlin| HTML5 | Python | JavaScript |SQL| LaTeX </w:t>
             </w:r>
           </w:p>
         </w:tc>
@@ -2495,7 +2173,14 @@
         <w:tc>
           <w:tcPr>
             <w:tcW w:w="3168" w:type="dxa"/>
+            <w:tcBorders>
+              <w:top w:val="single" w:sz="8" w:space="0" w:color="7B7B7B"/>
+              <w:left w:val="nil"/>
+              <w:bottom w:val="single" w:sz="8" w:space="0" w:color="7B7B7B"/>
+              <w:right w:val="single" w:sz="8" w:space="0" w:color="7B7B7B"/>
+            </w:tcBorders>
             <w:shd w:val="clear" w:color="auto" w:fill="EDEDED"/>
+            <w:hideMark/>
           </w:tcPr>
           <w:p>
             <w:pPr>
@@ -2528,7 +2213,13 @@
         <w:tc>
           <w:tcPr>
             <w:tcW w:w="7200" w:type="dxa"/>
-            <w:shd w:val="clear" w:color="auto" w:fill="auto"/>
+            <w:tcBorders>
+              <w:top w:val="single" w:sz="8" w:space="0" w:color="7B7B7B"/>
+              <w:left w:val="single" w:sz="8" w:space="0" w:color="7B7B7B"/>
+              <w:bottom w:val="single" w:sz="8" w:space="0" w:color="7B7B7B"/>
+              <w:right w:val="nil"/>
+            </w:tcBorders>
+            <w:hideMark/>
           </w:tcPr>
           <w:p>
             <w:pPr>
@@ -2556,7 +2247,14 @@
         <w:tc>
           <w:tcPr>
             <w:tcW w:w="3168" w:type="dxa"/>
+            <w:tcBorders>
+              <w:top w:val="single" w:sz="8" w:space="0" w:color="7B7B7B"/>
+              <w:left w:val="nil"/>
+              <w:bottom w:val="single" w:sz="8" w:space="0" w:color="7B7B7B"/>
+              <w:right w:val="single" w:sz="8" w:space="0" w:color="7B7B7B"/>
+            </w:tcBorders>
             <w:shd w:val="clear" w:color="auto" w:fill="EDEDED"/>
+            <w:hideMark/>
           </w:tcPr>
           <w:p>
             <w:pPr>
@@ -2589,7 +2287,13 @@
         <w:tc>
           <w:tcPr>
             <w:tcW w:w="7200" w:type="dxa"/>
-            <w:shd w:val="clear" w:color="auto" w:fill="auto"/>
+            <w:tcBorders>
+              <w:top w:val="single" w:sz="8" w:space="0" w:color="7B7B7B"/>
+              <w:left w:val="single" w:sz="8" w:space="0" w:color="7B7B7B"/>
+              <w:bottom w:val="single" w:sz="8" w:space="0" w:color="7B7B7B"/>
+              <w:right w:val="nil"/>
+            </w:tcBorders>
+            <w:hideMark/>
           </w:tcPr>
           <w:p>
             <w:pPr>
@@ -2617,7 +2321,14 @@
         <w:tc>
           <w:tcPr>
             <w:tcW w:w="3168" w:type="dxa"/>
+            <w:tcBorders>
+              <w:top w:val="single" w:sz="8" w:space="0" w:color="7B7B7B"/>
+              <w:left w:val="nil"/>
+              <w:bottom w:val="single" w:sz="8" w:space="0" w:color="7B7B7B"/>
+              <w:right w:val="single" w:sz="8" w:space="0" w:color="7B7B7B"/>
+            </w:tcBorders>
             <w:shd w:val="clear" w:color="auto" w:fill="EDEDED"/>
+            <w:hideMark/>
           </w:tcPr>
           <w:p>
             <w:pPr>
@@ -2643,26 +2354,20 @@
                 <w:szCs w:val="20"/>
                 <w:lang w:val="en-CA"/>
               </w:rPr>
-              <w:t>front</w:t>
-            </w:r>
-            <w:r>
-              <w:rPr>
-                <w:rFonts w:ascii="Book Antiqua" w:hAnsi="Book Antiqua"/>
-                <w:b/>
-                <w:i/>
-                <w:smallCaps/>
-                <w:sz w:val="20"/>
-                <w:szCs w:val="20"/>
-                <w:lang w:val="en-CA"/>
-              </w:rPr>
-              <w:t>end web framework</w:t>
+              <w:t>web framework</w:t>
             </w:r>
           </w:p>
         </w:tc>
         <w:tc>
           <w:tcPr>
             <w:tcW w:w="7200" w:type="dxa"/>
-            <w:shd w:val="clear" w:color="auto" w:fill="auto"/>
+            <w:tcBorders>
+              <w:top w:val="single" w:sz="8" w:space="0" w:color="7B7B7B"/>
+              <w:left w:val="single" w:sz="8" w:space="0" w:color="7B7B7B"/>
+              <w:bottom w:val="single" w:sz="8" w:space="0" w:color="7B7B7B"/>
+              <w:right w:val="nil"/>
+            </w:tcBorders>
+            <w:hideMark/>
           </w:tcPr>
           <w:p>
             <w:pPr>
@@ -2671,7 +2376,6 @@
                 <w:rFonts w:ascii="Book Antiqua" w:hAnsi="Book Antiqua"/>
                 <w:sz w:val="20"/>
                 <w:szCs w:val="20"/>
-                <w:rtl/>
                 <w:lang w:val="en-CA" w:bidi="fa-IR"/>
               </w:rPr>
             </w:pPr>
@@ -2682,7 +2386,7 @@
                 <w:szCs w:val="20"/>
                 <w:lang w:val="en-CA" w:bidi="fa-IR"/>
               </w:rPr>
-              <w:t>Angular</w:t>
+              <w:t>Angular | Node.js</w:t>
             </w:r>
           </w:p>
         </w:tc>
@@ -2691,7 +2395,14 @@
         <w:tc>
           <w:tcPr>
             <w:tcW w:w="3168" w:type="dxa"/>
+            <w:tcBorders>
+              <w:top w:val="single" w:sz="8" w:space="0" w:color="7B7B7B"/>
+              <w:left w:val="nil"/>
+              <w:bottom w:val="nil"/>
+              <w:right w:val="single" w:sz="8" w:space="0" w:color="7B7B7B"/>
+            </w:tcBorders>
             <w:shd w:val="clear" w:color="auto" w:fill="EDEDED"/>
+            <w:hideMark/>
           </w:tcPr>
           <w:p>
             <w:pPr>
@@ -2704,6 +2415,7 @@
                 <w:smallCaps/>
                 <w:sz w:val="20"/>
                 <w:szCs w:val="20"/>
+                <w:rtl/>
                 <w:lang w:val="en-CA"/>
               </w:rPr>
             </w:pPr>
@@ -2717,14 +2429,20 @@
                 <w:szCs w:val="20"/>
                 <w:lang w:val="en-CA"/>
               </w:rPr>
-              <w:t>backend web framework</w:t>
+              <w:t>Mobile framework</w:t>
             </w:r>
           </w:p>
         </w:tc>
         <w:tc>
           <w:tcPr>
             <w:tcW w:w="7200" w:type="dxa"/>
-            <w:shd w:val="clear" w:color="auto" w:fill="auto"/>
+            <w:tcBorders>
+              <w:top w:val="single" w:sz="8" w:space="0" w:color="7B7B7B"/>
+              <w:left w:val="single" w:sz="8" w:space="0" w:color="7B7B7B"/>
+              <w:bottom w:val="nil"/>
+              <w:right w:val="nil"/>
+            </w:tcBorders>
+            <w:hideMark/>
           </w:tcPr>
           <w:p>
             <w:pPr>
@@ -2733,7 +2451,6 @@
                 <w:rFonts w:ascii="Book Antiqua" w:hAnsi="Book Antiqua"/>
                 <w:sz w:val="20"/>
                 <w:szCs w:val="20"/>
-                <w:rtl/>
                 <w:lang w:val="en-CA" w:bidi="fa-IR"/>
               </w:rPr>
             </w:pPr>
@@ -2744,7 +2461,7 @@
                 <w:szCs w:val="20"/>
                 <w:lang w:val="en-CA" w:bidi="fa-IR"/>
               </w:rPr>
-              <w:t>Node.js</w:t>
+              <w:t xml:space="preserve">Flutter | Ionic </w:t>
             </w:r>
           </w:p>
         </w:tc>
@@ -2758,6 +2475,7 @@
           <w:rFonts w:ascii="Book Antiqua" w:hAnsi="Book Antiqua"/>
           <w:sz w:val="20"/>
           <w:szCs w:val="20"/>
+          <w:rtl/>
           <w:lang w:val="en-CA"/>
         </w:rPr>
       </w:pPr>
@@ -2793,33 +2511,7 @@
           <w:szCs w:val="20"/>
           <w:lang w:val="en-CA"/>
         </w:rPr>
-        <w:t>Project</w:t>
-      </w:r>
-      <w:r>
-        <w:rPr>
-          <w:rFonts w:ascii="Book Antiqua" w:eastAsia="MS Gothic" w:hAnsi="Book Antiqua"/>
-          <w:b/>
-          <w:bCs/>
-          <w:smallCaps/>
-          <w:spacing w:val="20"/>
-          <w:sz w:val="20"/>
-          <w:szCs w:val="20"/>
-          <w:lang w:val="en-CA"/>
-        </w:rPr>
-        <w:t>s</w:t>
-      </w:r>
-      <w:r>
-        <w:rPr>
-          <w:rFonts w:ascii="Book Antiqua" w:eastAsia="MS Gothic" w:hAnsi="Book Antiqua"/>
-          <w:b/>
-          <w:bCs/>
-          <w:smallCaps/>
-          <w:spacing w:val="20"/>
-          <w:sz w:val="20"/>
-          <w:szCs w:val="20"/>
-          <w:lang w:val="en-CA"/>
-        </w:rPr>
-        <w:t xml:space="preserve"> Handled</w:t>
+        <w:t>Projects Handled</w:t>
       </w:r>
     </w:p>
     <w:p>
@@ -2878,8 +2570,22 @@
           <w:szCs w:val="20"/>
           <w:shd w:val="clear" w:color="auto" w:fill="FFFFFF"/>
         </w:rPr>
-        <w:t>Eng</w:t>
-      </w:r>
+        <w:t>Engineering Strategies and Practices Project, University of Toronto, Toronto, ON, Canada</w:t>
+      </w:r>
+    </w:p>
+    <w:p>
+      <w:pPr>
+        <w:spacing w:after="0" w:line="240" w:lineRule="auto"/>
+        <w:ind w:firstLine="720"/>
+        <w:jc w:val="both"/>
+        <w:rPr>
+          <w:rFonts w:ascii="Book Antiqua" w:hAnsi="Book Antiqua"/>
+          <w:color w:val="333333"/>
+          <w:sz w:val="20"/>
+          <w:szCs w:val="20"/>
+          <w:shd w:val="clear" w:color="auto" w:fill="FFFFFF"/>
+        </w:rPr>
+      </w:pPr>
       <w:r>
         <w:rPr>
           <w:rFonts w:ascii="Book Antiqua" w:hAnsi="Book Antiqua"/>
@@ -2890,8 +2596,31 @@
           <w:szCs w:val="20"/>
           <w:shd w:val="clear" w:color="auto" w:fill="FFFFFF"/>
         </w:rPr>
-        <w:t xml:space="preserve">ineering </w:t>
-      </w:r>
+        <w:t xml:space="preserve">Role: </w:t>
+      </w:r>
+      <w:r>
+        <w:rPr>
+          <w:rFonts w:ascii="Book Antiqua" w:hAnsi="Book Antiqua"/>
+          <w:color w:val="333333"/>
+          <w:sz w:val="20"/>
+          <w:szCs w:val="20"/>
+          <w:shd w:val="clear" w:color="auto" w:fill="FFFFFF"/>
+        </w:rPr>
+        <w:t>Team Member</w:t>
+      </w:r>
+    </w:p>
+    <w:p>
+      <w:pPr>
+        <w:spacing w:after="0" w:line="240" w:lineRule="auto"/>
+        <w:ind w:left="720"/>
+        <w:jc w:val="both"/>
+        <w:rPr>
+          <w:rFonts w:ascii="Book Antiqua" w:eastAsia="ArialMT" w:hAnsi="Book Antiqua" w:cs="ArialMT"/>
+          <w:sz w:val="20"/>
+          <w:szCs w:val="20"/>
+          <w:lang w:val="en-CA"/>
+        </w:rPr>
+      </w:pPr>
       <w:r>
         <w:rPr>
           <w:rFonts w:ascii="Book Antiqua" w:hAnsi="Book Antiqua"/>
@@ -2902,114 +2631,17 @@
           <w:szCs w:val="20"/>
           <w:shd w:val="clear" w:color="auto" w:fill="FFFFFF"/>
         </w:rPr>
-        <w:t xml:space="preserve">Strategies </w:t>
-      </w:r>
-      <w:r>
-        <w:rPr>
-          <w:rFonts w:ascii="Book Antiqua" w:hAnsi="Book Antiqua"/>
-          <w:b/>
+        <w:t xml:space="preserve">Overview/Objectives: </w:t>
+      </w:r>
+      <w:r>
+        <w:rPr>
+          <w:rFonts w:ascii="Book Antiqua" w:hAnsi="Book Antiqua"/>
           <w:bCs/>
           <w:color w:val="333333"/>
           <w:sz w:val="20"/>
           <w:szCs w:val="20"/>
           <w:shd w:val="clear" w:color="auto" w:fill="FFFFFF"/>
         </w:rPr>
-        <w:t>and</w:t>
-      </w:r>
-      <w:r>
-        <w:rPr>
-          <w:rFonts w:ascii="Book Antiqua" w:hAnsi="Book Antiqua"/>
-          <w:b/>
-          <w:bCs/>
-          <w:color w:val="333333"/>
-          <w:sz w:val="20"/>
-          <w:szCs w:val="20"/>
-          <w:shd w:val="clear" w:color="auto" w:fill="FFFFFF"/>
-        </w:rPr>
-        <w:t xml:space="preserve"> Practices Project, University of Toronto, Toronto, ON</w:t>
-      </w:r>
-      <w:r>
-        <w:rPr>
-          <w:rFonts w:ascii="Book Antiqua" w:hAnsi="Book Antiqua"/>
-          <w:b/>
-          <w:bCs/>
-          <w:color w:val="333333"/>
-          <w:sz w:val="20"/>
-          <w:szCs w:val="20"/>
-          <w:shd w:val="clear" w:color="auto" w:fill="FFFFFF"/>
-        </w:rPr>
-        <w:t>, Canada</w:t>
-      </w:r>
-    </w:p>
-    <w:p>
-      <w:pPr>
-        <w:spacing w:after="0" w:line="240" w:lineRule="auto"/>
-        <w:ind w:firstLine="720"/>
-        <w:jc w:val="both"/>
-        <w:rPr>
-          <w:rFonts w:ascii="Book Antiqua" w:hAnsi="Book Antiqua"/>
-          <w:color w:val="333333"/>
-          <w:sz w:val="20"/>
-          <w:szCs w:val="20"/>
-          <w:shd w:val="clear" w:color="auto" w:fill="FFFFFF"/>
-        </w:rPr>
-      </w:pPr>
-      <w:r>
-        <w:rPr>
-          <w:rFonts w:ascii="Book Antiqua" w:hAnsi="Book Antiqua"/>
-          <w:b/>
-          <w:bCs/>
-          <w:color w:val="333333"/>
-          <w:sz w:val="20"/>
-          <w:szCs w:val="20"/>
-          <w:shd w:val="clear" w:color="auto" w:fill="FFFFFF"/>
-        </w:rPr>
-        <w:t xml:space="preserve">Role: </w:t>
-      </w:r>
-      <w:r>
-        <w:rPr>
-          <w:rFonts w:ascii="Book Antiqua" w:hAnsi="Book Antiqua"/>
-          <w:color w:val="333333"/>
-          <w:sz w:val="20"/>
-          <w:szCs w:val="20"/>
-          <w:shd w:val="clear" w:color="auto" w:fill="FFFFFF"/>
-        </w:rPr>
-        <w:t>Team Member</w:t>
-      </w:r>
-    </w:p>
-    <w:p>
-      <w:pPr>
-        <w:spacing w:after="0" w:line="240" w:lineRule="auto"/>
-        <w:ind w:left="720"/>
-        <w:jc w:val="both"/>
-        <w:rPr>
-          <w:rFonts w:ascii="Book Antiqua" w:eastAsia="ArialMT" w:hAnsi="Book Antiqua" w:cs="ArialMT"/>
-          <w:sz w:val="20"/>
-          <w:szCs w:val="20"/>
-          <w:lang w:val="en-CA"/>
-        </w:rPr>
-      </w:pPr>
-      <w:r>
-        <w:rPr>
-          <w:rFonts w:ascii="Book Antiqua" w:hAnsi="Book Antiqua"/>
-          <w:b/>
-          <w:bCs/>
-          <w:color w:val="333333"/>
-          <w:sz w:val="20"/>
-          <w:szCs w:val="20"/>
-          <w:shd w:val="clear" w:color="auto" w:fill="FFFFFF"/>
-        </w:rPr>
-        <w:t xml:space="preserve">Overview/Objectives: </w:t>
-      </w:r>
-      <w:r>
-        <w:rPr>
-          <w:rFonts w:ascii="Book Antiqua" w:hAnsi="Book Antiqua"/>
-          <w:bCs/>
-          <w:color w:val="333333"/>
-          <w:sz w:val="20"/>
-          <w:szCs w:val="20"/>
-          <w:shd w:val="clear" w:color="auto" w:fill="FFFFFF"/>
-        </w:rPr>
         <w:t xml:space="preserve">Application of </w:t>
       </w:r>
       <w:r>
@@ -3029,27 +2661,7 @@
           <w:szCs w:val="20"/>
           <w:lang w:val="en-CA"/>
         </w:rPr>
-        <w:t>extreme</w:t>
-      </w:r>
-      <w:r>
-        <w:rPr>
-          <w:rFonts w:ascii="Book Antiqua" w:eastAsia="ArialMT" w:hAnsi="Book Antiqua" w:cs="ArialMT"/>
-          <w:noProof/>
-          <w:sz w:val="20"/>
-          <w:szCs w:val="20"/>
-          <w:lang w:val="en-CA"/>
-        </w:rPr>
-        <w:t>ly</w:t>
-      </w:r>
-      <w:r>
-        <w:rPr>
-          <w:rFonts w:ascii="Book Antiqua" w:eastAsia="ArialMT" w:hAnsi="Book Antiqua" w:cs="ArialMT"/>
-          <w:noProof/>
-          <w:sz w:val="20"/>
-          <w:szCs w:val="20"/>
-          <w:lang w:val="en-CA"/>
-        </w:rPr>
-        <w:t xml:space="preserve"> cold</w:t>
+        <w:t>extremely cold</w:t>
       </w:r>
       <w:r>
         <w:rPr>
@@ -3065,7 +2677,7 @@
       <w:pPr>
         <w:numPr>
           <w:ilvl w:val="0"/>
-          <w:numId w:val="13"/>
+          <w:numId w:val="23"/>
         </w:numPr>
         <w:spacing w:after="0" w:line="240" w:lineRule="auto"/>
         <w:ind w:left="1080" w:hanging="270"/>
@@ -3090,8 +2702,301 @@
           <w:bdr w:val="none" w:sz="0" w:space="0" w:color="auto" w:frame="1"/>
           <w:lang w:val="en-CA" w:eastAsia="en-CA"/>
         </w:rPr>
-        <w:t>Organi</w:t>
-      </w:r>
+        <w:t>Organized</w:t>
+      </w:r>
+      <w:r>
+        <w:rPr>
+          <w:rFonts w:ascii="Book Antiqua" w:eastAsia="Times New Roman" w:hAnsi="Book Antiqua"/>
+          <w:color w:val="000000"/>
+          <w:sz w:val="20"/>
+          <w:szCs w:val="20"/>
+          <w:bdr w:val="none" w:sz="0" w:space="0" w:color="auto" w:frame="1"/>
+          <w:lang w:val="en-CA" w:eastAsia="en-CA"/>
+        </w:rPr>
+        <w:t xml:space="preserve"> a system for effective team communication and regular status reports using online tools and software such as Google Drive to ensure completion of all necessary work within the set deadline</w:t>
+      </w:r>
+    </w:p>
+    <w:p>
+      <w:pPr>
+        <w:numPr>
+          <w:ilvl w:val="0"/>
+          <w:numId w:val="23"/>
+        </w:numPr>
+        <w:spacing w:after="0" w:line="240" w:lineRule="auto"/>
+        <w:ind w:left="1080" w:hanging="270"/>
+        <w:jc w:val="both"/>
+        <w:textAlignment w:val="baseline"/>
+        <w:rPr>
+          <w:rFonts w:ascii="Book Antiqua" w:eastAsia="Times New Roman" w:hAnsi="Book Antiqua"/>
+          <w:sz w:val="20"/>
+          <w:szCs w:val="20"/>
+          <w:bdr w:val="none" w:sz="0" w:space="0" w:color="auto" w:frame="1"/>
+          <w:lang w:val="en-CA" w:eastAsia="en-CA"/>
+        </w:rPr>
+      </w:pPr>
+      <w:r>
+        <w:rPr>
+          <w:rFonts w:ascii="Book Antiqua" w:eastAsia="Times New Roman" w:hAnsi="Book Antiqua"/>
+          <w:sz w:val="20"/>
+          <w:szCs w:val="20"/>
+          <w:bdr w:val="none" w:sz="0" w:space="0" w:color="auto" w:frame="1"/>
+          <w:lang w:val="en-CA" w:eastAsia="en-CA"/>
+        </w:rPr>
+        <w:t>Created and evaluated alternative designs based on cost, structure stability, heat insulation, portability and simplicity.</w:t>
+      </w:r>
+    </w:p>
+    <w:p>
+      <w:pPr>
+        <w:numPr>
+          <w:ilvl w:val="0"/>
+          <w:numId w:val="23"/>
+        </w:numPr>
+        <w:spacing w:after="0" w:line="240" w:lineRule="auto"/>
+        <w:ind w:left="1080" w:hanging="270"/>
+        <w:jc w:val="both"/>
+        <w:textAlignment w:val="baseline"/>
+        <w:rPr>
+          <w:rFonts w:ascii="Book Antiqua" w:eastAsia="Times New Roman" w:hAnsi="Book Antiqua"/>
+          <w:sz w:val="20"/>
+          <w:szCs w:val="20"/>
+          <w:bdr w:val="none" w:sz="0" w:space="0" w:color="auto" w:frame="1"/>
+          <w:lang w:val="en-CA" w:eastAsia="en-CA"/>
+        </w:rPr>
+      </w:pPr>
+      <w:r>
+        <w:rPr>
+          <w:rFonts w:ascii="Book Antiqua" w:eastAsia="Times New Roman" w:hAnsi="Book Antiqua"/>
+          <w:sz w:val="20"/>
+          <w:szCs w:val="20"/>
+          <w:bdr w:val="none" w:sz="0" w:space="0" w:color="auto" w:frame="1"/>
+          <w:lang w:val="en-CA" w:eastAsia="en-CA"/>
+        </w:rPr>
+        <w:t xml:space="preserve">Identified and interviewed stakeholders and recorded the results to determine their impact on the design and vice versa </w:t>
+      </w:r>
+    </w:p>
+    <w:p>
+      <w:pPr>
+        <w:numPr>
+          <w:ilvl w:val="0"/>
+          <w:numId w:val="23"/>
+        </w:numPr>
+        <w:spacing w:after="0" w:line="240" w:lineRule="auto"/>
+        <w:ind w:left="1080" w:hanging="270"/>
+        <w:jc w:val="both"/>
+        <w:textAlignment w:val="baseline"/>
+        <w:rPr>
+          <w:rFonts w:ascii="Book Antiqua" w:eastAsia="Times New Roman" w:hAnsi="Book Antiqua"/>
+          <w:color w:val="000000"/>
+          <w:sz w:val="20"/>
+          <w:szCs w:val="20"/>
+          <w:bdr w:val="none" w:sz="0" w:space="0" w:color="auto" w:frame="1"/>
+          <w:lang w:val="en-CA" w:eastAsia="en-CA"/>
+        </w:rPr>
+      </w:pPr>
+      <w:r>
+        <w:rPr>
+          <w:rFonts w:ascii="Book Antiqua" w:eastAsia="Times New Roman" w:hAnsi="Book Antiqua"/>
+          <w:sz w:val="20"/>
+          <w:szCs w:val="20"/>
+          <w:bdr w:val="none" w:sz="0" w:space="0" w:color="auto" w:frame="1"/>
+          <w:lang w:val="en-CA" w:eastAsia="en-CA"/>
+        </w:rPr>
+        <w:t>Presented the model to the client in a 20-minute PowerPoint presentation to receive feedback and</w:t>
+      </w:r>
+      <w:r>
+        <w:rPr>
+          <w:rFonts w:ascii="Book Antiqua" w:eastAsia="Times New Roman" w:hAnsi="Book Antiqua"/>
+          <w:color w:val="000000"/>
+          <w:sz w:val="20"/>
+          <w:szCs w:val="20"/>
+          <w:bdr w:val="none" w:sz="0" w:space="0" w:color="auto" w:frame="1"/>
+          <w:lang w:val="en-CA" w:eastAsia="en-CA"/>
+        </w:rPr>
+        <w:t xml:space="preserve"> guarantee customer satisfaction</w:t>
+      </w:r>
+    </w:p>
+    <w:p>
+      <w:pPr>
+        <w:spacing w:after="0" w:line="240" w:lineRule="auto"/>
+        <w:ind w:left="1080"/>
+        <w:jc w:val="both"/>
+        <w:textAlignment w:val="baseline"/>
+        <w:rPr>
+          <w:rFonts w:ascii="Book Antiqua" w:eastAsia="Times New Roman" w:hAnsi="Book Antiqua"/>
+          <w:color w:val="000000"/>
+          <w:sz w:val="20"/>
+          <w:szCs w:val="20"/>
+          <w:bdr w:val="none" w:sz="0" w:space="0" w:color="auto" w:frame="1"/>
+          <w:lang w:val="en-CA" w:eastAsia="en-CA"/>
+        </w:rPr>
+      </w:pPr>
+    </w:p>
+    <w:p>
+      <w:pPr>
+        <w:spacing w:after="0" w:line="240" w:lineRule="auto"/>
+        <w:jc w:val="both"/>
+        <w:rPr>
+          <w:rFonts w:ascii="Book Antiqua" w:hAnsi="Book Antiqua"/>
+          <w:sz w:val="20"/>
+          <w:szCs w:val="20"/>
+          <w:lang w:val="en-CA"/>
+        </w:rPr>
+      </w:pPr>
+      <w:r>
+        <w:rPr>
+          <w:rFonts w:ascii="Book Antiqua" w:hAnsi="Book Antiqua"/>
+          <w:sz w:val="20"/>
+          <w:szCs w:val="20"/>
+          <w:lang w:val="en-CA"/>
+        </w:rPr>
+        <w:t>2016</w:t>
+      </w:r>
+      <w:r>
+        <w:rPr>
+          <w:rFonts w:ascii="Book Antiqua" w:hAnsi="Book Antiqua"/>
+          <w:sz w:val="20"/>
+          <w:szCs w:val="20"/>
+          <w:lang w:val="en-CA"/>
+        </w:rPr>
+        <w:tab/>
+      </w:r>
+      <w:r>
+        <w:rPr>
+          <w:rFonts w:ascii="Book Antiqua" w:hAnsi="Book Antiqua"/>
+          <w:b/>
+          <w:sz w:val="20"/>
+          <w:szCs w:val="20"/>
+          <w:lang w:val="en-CA"/>
+        </w:rPr>
+        <w:t>Robotic Competition, Sharif University of Technology, Tehran, Iran</w:t>
+      </w:r>
+    </w:p>
+    <w:p>
+      <w:pPr>
+        <w:spacing w:after="0" w:line="240" w:lineRule="auto"/>
+        <w:ind w:firstLine="720"/>
+        <w:jc w:val="both"/>
+        <w:rPr>
+          <w:rFonts w:ascii="Book Antiqua" w:hAnsi="Book Antiqua"/>
+          <w:sz w:val="20"/>
+          <w:szCs w:val="20"/>
+          <w:lang w:val="en-CA"/>
+        </w:rPr>
+      </w:pPr>
+      <w:r>
+        <w:rPr>
+          <w:rFonts w:ascii="Book Antiqua" w:hAnsi="Book Antiqua"/>
+          <w:b/>
+          <w:sz w:val="20"/>
+          <w:szCs w:val="20"/>
+          <w:lang w:val="en-CA"/>
+        </w:rPr>
+        <w:t>Role:</w:t>
+      </w:r>
+      <w:r>
+        <w:rPr>
+          <w:rFonts w:ascii="Book Antiqua" w:hAnsi="Book Antiqua"/>
+          <w:sz w:val="20"/>
+          <w:szCs w:val="20"/>
+          <w:lang w:val="en-CA"/>
+        </w:rPr>
+        <w:t xml:space="preserve"> Team Member</w:t>
+      </w:r>
+    </w:p>
+    <w:p>
+      <w:pPr>
+        <w:spacing w:after="0" w:line="240" w:lineRule="auto"/>
+        <w:ind w:firstLine="720"/>
+        <w:jc w:val="both"/>
+        <w:rPr>
+          <w:rFonts w:ascii="Book Antiqua" w:hAnsi="Book Antiqua"/>
+          <w:sz w:val="20"/>
+          <w:szCs w:val="20"/>
+          <w:lang w:val="en-CA"/>
+        </w:rPr>
+      </w:pPr>
+      <w:r>
+        <w:rPr>
+          <w:rFonts w:ascii="Book Antiqua" w:hAnsi="Book Antiqua"/>
+          <w:b/>
+          <w:sz w:val="20"/>
+          <w:szCs w:val="20"/>
+          <w:lang w:val="en-CA"/>
+        </w:rPr>
+        <w:t xml:space="preserve">Overview/Objectives: </w:t>
+      </w:r>
+      <w:r>
+        <w:rPr>
+          <w:rFonts w:ascii="Book Antiqua" w:hAnsi="Book Antiqua"/>
+          <w:sz w:val="20"/>
+          <w:szCs w:val="20"/>
+          <w:lang w:val="en-CA"/>
+        </w:rPr>
+        <w:t>Unique Creation of Warrior Robot, “</w:t>
+      </w:r>
+      <w:proofErr w:type="spellStart"/>
+      <w:r>
+        <w:rPr>
+          <w:rFonts w:ascii="Book Antiqua" w:hAnsi="Book Antiqua"/>
+          <w:noProof/>
+          <w:sz w:val="20"/>
+          <w:szCs w:val="20"/>
+          <w:lang w:val="en-CA"/>
+        </w:rPr>
+        <w:t>BattleBot</w:t>
+      </w:r>
+      <w:proofErr w:type="spellEnd"/>
+      <w:r>
+        <w:rPr>
+          <w:rFonts w:ascii="Book Antiqua" w:hAnsi="Book Antiqua"/>
+          <w:noProof/>
+          <w:sz w:val="20"/>
+          <w:szCs w:val="20"/>
+          <w:lang w:val="en-CA"/>
+        </w:rPr>
+        <w:t>.</w:t>
+      </w:r>
+      <w:r>
+        <w:rPr>
+          <w:rFonts w:ascii="Book Antiqua" w:hAnsi="Book Antiqua"/>
+          <w:sz w:val="20"/>
+          <w:szCs w:val="20"/>
+          <w:lang w:val="en-CA"/>
+        </w:rPr>
+        <w:t>”</w:t>
+      </w:r>
+    </w:p>
+    <w:p>
+      <w:pPr>
+        <w:numPr>
+          <w:ilvl w:val="0"/>
+          <w:numId w:val="23"/>
+        </w:numPr>
+        <w:spacing w:after="0" w:line="240" w:lineRule="auto"/>
+        <w:ind w:left="1080" w:hanging="270"/>
+        <w:jc w:val="both"/>
+        <w:textAlignment w:val="baseline"/>
+        <w:rPr>
+          <w:rFonts w:ascii="Book Antiqua" w:eastAsia="Times New Roman" w:hAnsi="Book Antiqua"/>
+          <w:color w:val="000000"/>
+          <w:sz w:val="20"/>
+          <w:szCs w:val="20"/>
+          <w:bdr w:val="none" w:sz="0" w:space="0" w:color="auto" w:frame="1"/>
+          <w:lang w:val="en-CA" w:eastAsia="en-CA"/>
+        </w:rPr>
+      </w:pPr>
+      <w:r>
+        <w:rPr>
+          <w:rFonts w:ascii="Book Antiqua" w:eastAsia="Times New Roman" w:hAnsi="Book Antiqua"/>
+          <w:color w:val="000000"/>
+          <w:sz w:val="20"/>
+          <w:szCs w:val="20"/>
+          <w:bdr w:val="none" w:sz="0" w:space="0" w:color="auto" w:frame="1"/>
+          <w:lang w:val="en-CA" w:eastAsia="en-CA"/>
+        </w:rPr>
+        <w:t>Carried out testing and repairing of electric motors, variable frequency drives, alarms and control systems of the warrior robot “</w:t>
+      </w:r>
+      <w:proofErr w:type="spellStart"/>
       <w:r>
         <w:rPr>
           <w:rFonts w:ascii="Book Antiqua" w:eastAsia="Times New Roman" w:hAnsi="Book Antiqua"/>
@@ -3102,8 +3007,9 @@
           <w:bdr w:val="none" w:sz="0" w:space="0" w:color="auto" w:frame="1"/>
           <w:lang w:val="en-CA" w:eastAsia="en-CA"/>
         </w:rPr>
-        <w:t>z</w:t>
-      </w:r>
+        <w:t>BattleBot</w:t>
+      </w:r>
+      <w:proofErr w:type="spellEnd"/>
       <w:r>
         <w:rPr>
           <w:rFonts w:ascii="Book Antiqua" w:eastAsia="Times New Roman" w:hAnsi="Book Antiqua"/>
@@ -3114,7 +3020,7 @@
           <w:bdr w:val="none" w:sz="0" w:space="0" w:color="auto" w:frame="1"/>
           <w:lang w:val="en-CA" w:eastAsia="en-CA"/>
         </w:rPr>
-        <w:t>ed</w:t>
+        <w:t>.</w:t>
       </w:r>
       <w:r>
         <w:rPr>
@@ -3125,58 +3031,14 @@
           <w:bdr w:val="none" w:sz="0" w:space="0" w:color="auto" w:frame="1"/>
           <w:lang w:val="en-CA" w:eastAsia="en-CA"/>
         </w:rPr>
-        <w:t xml:space="preserve"> a system for effective team communication and regular status reports using online tools and software such as Google Drive to ensure </w:t>
-      </w:r>
-      <w:r>
-        <w:rPr>
-          <w:rFonts w:ascii="Book Antiqua" w:eastAsia="Times New Roman" w:hAnsi="Book Antiqua"/>
-          <w:color w:val="000000"/>
-          <w:sz w:val="20"/>
-          <w:szCs w:val="20"/>
-          <w:bdr w:val="none" w:sz="0" w:space="0" w:color="auto" w:frame="1"/>
-          <w:lang w:val="en-CA" w:eastAsia="en-CA"/>
-        </w:rPr>
-        <w:t>completion of</w:t>
-      </w:r>
-      <w:r>
-        <w:rPr>
-          <w:rFonts w:ascii="Book Antiqua" w:eastAsia="Times New Roman" w:hAnsi="Book Antiqua"/>
-          <w:color w:val="000000"/>
-          <w:sz w:val="20"/>
-          <w:szCs w:val="20"/>
-          <w:bdr w:val="none" w:sz="0" w:space="0" w:color="auto" w:frame="1"/>
-          <w:lang w:val="en-CA" w:eastAsia="en-CA"/>
-        </w:rPr>
-        <w:t xml:space="preserve"> all necessary work </w:t>
-      </w:r>
-      <w:r>
-        <w:rPr>
-          <w:rFonts w:ascii="Book Antiqua" w:eastAsia="Times New Roman" w:hAnsi="Book Antiqua"/>
-          <w:color w:val="000000"/>
-          <w:sz w:val="20"/>
-          <w:szCs w:val="20"/>
-          <w:bdr w:val="none" w:sz="0" w:space="0" w:color="auto" w:frame="1"/>
-          <w:lang w:val="en-CA" w:eastAsia="en-CA"/>
-        </w:rPr>
-        <w:t xml:space="preserve">within the set </w:t>
-      </w:r>
-      <w:r>
-        <w:rPr>
-          <w:rFonts w:ascii="Book Antiqua" w:eastAsia="Times New Roman" w:hAnsi="Book Antiqua"/>
-          <w:color w:val="000000"/>
-          <w:sz w:val="20"/>
-          <w:szCs w:val="20"/>
-          <w:bdr w:val="none" w:sz="0" w:space="0" w:color="auto" w:frame="1"/>
-          <w:lang w:val="en-CA" w:eastAsia="en-CA"/>
-        </w:rPr>
-        <w:t>deadline</w:t>
+        <w:t>”</w:t>
       </w:r>
     </w:p>
     <w:p>
       <w:pPr>
         <w:numPr>
           <w:ilvl w:val="0"/>
-          <w:numId w:val="13"/>
+          <w:numId w:val="23"/>
         </w:numPr>
         <w:spacing w:after="0" w:line="240" w:lineRule="auto"/>
         <w:ind w:left="1080" w:hanging="270"/>
@@ -3184,6 +3046,8 @@
         <w:textAlignment w:val="baseline"/>
         <w:rPr>
           <w:rFonts w:ascii="Book Antiqua" w:eastAsia="Times New Roman" w:hAnsi="Book Antiqua"/>
+          <w:noProof/>
+          <w:color w:val="000000"/>
           <w:sz w:val="20"/>
           <w:szCs w:val="20"/>
           <w:bdr w:val="none" w:sz="0" w:space="0" w:color="auto" w:frame="1"/>
@@ -3193,19 +3057,21 @@
       <w:r>
         <w:rPr>
           <w:rFonts w:ascii="Book Antiqua" w:eastAsia="Times New Roman" w:hAnsi="Book Antiqua"/>
+          <w:noProof/>
+          <w:color w:val="000000"/>
           <w:sz w:val="20"/>
           <w:szCs w:val="20"/>
           <w:bdr w:val="none" w:sz="0" w:space="0" w:color="auto" w:frame="1"/>
           <w:lang w:val="en-CA" w:eastAsia="en-CA"/>
         </w:rPr>
-        <w:t>Created and evaluated alternative designs based on cost, structure stability, heat insulation, portability and simplicity.</w:t>
+        <w:t>Interpreted electrical and mechanical schematics, blueprints and diagrams</w:t>
       </w:r>
     </w:p>
     <w:p>
       <w:pPr>
         <w:numPr>
           <w:ilvl w:val="0"/>
-          <w:numId w:val="13"/>
+          <w:numId w:val="23"/>
         </w:numPr>
         <w:spacing w:after="0" w:line="240" w:lineRule="auto"/>
         <w:ind w:left="1080" w:hanging="270"/>
@@ -3213,6 +3079,7 @@
         <w:textAlignment w:val="baseline"/>
         <w:rPr>
           <w:rFonts w:ascii="Book Antiqua" w:eastAsia="Times New Roman" w:hAnsi="Book Antiqua"/>
+          <w:color w:val="000000"/>
           <w:sz w:val="20"/>
           <w:szCs w:val="20"/>
           <w:bdr w:val="none" w:sz="0" w:space="0" w:color="auto" w:frame="1"/>
@@ -3222,19 +3089,20 @@
       <w:r>
         <w:rPr>
           <w:rFonts w:ascii="Book Antiqua" w:eastAsia="Times New Roman" w:hAnsi="Book Antiqua"/>
+          <w:color w:val="000000"/>
           <w:sz w:val="20"/>
           <w:szCs w:val="20"/>
           <w:bdr w:val="none" w:sz="0" w:space="0" w:color="auto" w:frame="1"/>
           <w:lang w:val="en-CA" w:eastAsia="en-CA"/>
         </w:rPr>
-        <w:t xml:space="preserve">Identified and interviewed stakeholders and recorded the results to determine their impact on the design and vice versa </w:t>
+        <w:t>Read and worked with electronic blueprint drawings</w:t>
       </w:r>
     </w:p>
     <w:p>
       <w:pPr>
         <w:numPr>
           <w:ilvl w:val="0"/>
-          <w:numId w:val="13"/>
+          <w:numId w:val="23"/>
         </w:numPr>
         <w:spacing w:after="0" w:line="240" w:lineRule="auto"/>
         <w:ind w:left="1080" w:hanging="270"/>
@@ -3251,381 +3119,12 @@
       </w:pPr>
       <w:r>
         <w:rPr>
-          <w:rFonts w:ascii="Book Antiqua" w:eastAsia="Times New Roman" w:hAnsi="Book Antiqua"/>
-          <w:sz w:val="20"/>
-          <w:szCs w:val="20"/>
-          <w:bdr w:val="none" w:sz="0" w:space="0" w:color="auto" w:frame="1"/>
-          <w:lang w:val="en-CA" w:eastAsia="en-CA"/>
-        </w:rPr>
-        <w:t>Presented the model to the client in a 20-minute PowerPoint presentation to receive feedback and</w:t>
-      </w:r>
-      <w:r>
-        <w:rPr>
-          <w:rFonts w:ascii="Book Antiqua" w:eastAsia="Times New Roman" w:hAnsi="Book Antiqua"/>
-          <w:color w:val="000000"/>
-          <w:sz w:val="20"/>
-          <w:szCs w:val="20"/>
-          <w:bdr w:val="none" w:sz="0" w:space="0" w:color="auto" w:frame="1"/>
-          <w:lang w:val="en-CA" w:eastAsia="en-CA"/>
-        </w:rPr>
-        <w:t xml:space="preserve"> </w:t>
-      </w:r>
-      <w:r>
-        <w:rPr>
-          <w:rFonts w:ascii="Book Antiqua" w:eastAsia="Times New Roman" w:hAnsi="Book Antiqua"/>
-          <w:color w:val="000000"/>
-          <w:sz w:val="20"/>
-          <w:szCs w:val="20"/>
-          <w:bdr w:val="none" w:sz="0" w:space="0" w:color="auto" w:frame="1"/>
-          <w:lang w:val="en-CA" w:eastAsia="en-CA"/>
-        </w:rPr>
-        <w:t>guarantee</w:t>
-      </w:r>
-      <w:r>
-        <w:rPr>
-          <w:rFonts w:ascii="Book Antiqua" w:eastAsia="Times New Roman" w:hAnsi="Book Antiqua"/>
-          <w:color w:val="000000"/>
-          <w:sz w:val="20"/>
-          <w:szCs w:val="20"/>
-          <w:bdr w:val="none" w:sz="0" w:space="0" w:color="auto" w:frame="1"/>
-          <w:lang w:val="en-CA" w:eastAsia="en-CA"/>
-        </w:rPr>
-        <w:t xml:space="preserve"> customer satisfaction</w:t>
-      </w:r>
-    </w:p>
-    <w:p>
-      <w:pPr>
-        <w:spacing w:after="0" w:line="240" w:lineRule="auto"/>
-        <w:ind w:left="1080"/>
-        <w:jc w:val="both"/>
-        <w:textAlignment w:val="baseline"/>
-        <w:rPr>
-          <w:rFonts w:ascii="Book Antiqua" w:eastAsia="Times New Roman" w:hAnsi="Book Antiqua"/>
-          <w:color w:val="000000"/>
-          <w:sz w:val="20"/>
-          <w:szCs w:val="20"/>
-          <w:bdr w:val="none" w:sz="0" w:space="0" w:color="auto" w:frame="1"/>
-          <w:lang w:val="en-CA" w:eastAsia="en-CA"/>
-        </w:rPr>
-      </w:pPr>
-    </w:p>
-    <w:p>
-      <w:pPr>
-        <w:spacing w:after="0" w:line="240" w:lineRule="auto"/>
-        <w:jc w:val="both"/>
-        <w:rPr>
-          <w:rFonts w:ascii="Book Antiqua" w:hAnsi="Book Antiqua"/>
-          <w:sz w:val="20"/>
-          <w:szCs w:val="20"/>
-          <w:lang w:val="en-CA"/>
-        </w:rPr>
-      </w:pPr>
-      <w:r>
-        <w:rPr>
-          <w:rFonts w:ascii="Book Antiqua" w:hAnsi="Book Antiqua"/>
-          <w:sz w:val="20"/>
-          <w:szCs w:val="20"/>
-          <w:lang w:val="en-CA"/>
-        </w:rPr>
-        <w:t>2016</w:t>
-      </w:r>
-      <w:r>
-        <w:rPr>
-          <w:rFonts w:ascii="Book Antiqua" w:hAnsi="Book Antiqua"/>
-          <w:sz w:val="20"/>
-          <w:szCs w:val="20"/>
-          <w:lang w:val="en-CA"/>
-        </w:rPr>
-        <w:tab/>
-      </w:r>
-      <w:r>
-        <w:rPr>
-          <w:rFonts w:ascii="Book Antiqua" w:hAnsi="Book Antiqua"/>
-          <w:b/>
-          <w:sz w:val="20"/>
-          <w:szCs w:val="20"/>
-          <w:lang w:val="en-CA"/>
-        </w:rPr>
-        <w:t>Robotic Competition, Sharif University of Technology, Tehran, Iran</w:t>
-      </w:r>
-    </w:p>
-    <w:p>
-      <w:pPr>
-        <w:spacing w:after="0" w:line="240" w:lineRule="auto"/>
-        <w:ind w:firstLine="720"/>
-        <w:jc w:val="both"/>
-        <w:rPr>
-          <w:rFonts w:ascii="Book Antiqua" w:hAnsi="Book Antiqua"/>
-          <w:sz w:val="20"/>
-          <w:szCs w:val="20"/>
-          <w:lang w:val="en-CA"/>
-        </w:rPr>
-      </w:pPr>
-      <w:r>
-        <w:rPr>
-          <w:rFonts w:ascii="Book Antiqua" w:hAnsi="Book Antiqua"/>
-          <w:b/>
-          <w:sz w:val="20"/>
-          <w:szCs w:val="20"/>
-          <w:lang w:val="en-CA"/>
-        </w:rPr>
-        <w:t>Role:</w:t>
-      </w:r>
-      <w:r>
-        <w:rPr>
-          <w:rFonts w:ascii="Book Antiqua" w:hAnsi="Book Antiqua"/>
-          <w:sz w:val="20"/>
-          <w:szCs w:val="20"/>
-          <w:lang w:val="en-CA"/>
-        </w:rPr>
-        <w:t xml:space="preserve"> Team Member</w:t>
-      </w:r>
-    </w:p>
-    <w:p>
-      <w:pPr>
-        <w:spacing w:after="0" w:line="240" w:lineRule="auto"/>
-        <w:ind w:firstLine="720"/>
-        <w:jc w:val="both"/>
-        <w:rPr>
-          <w:rFonts w:ascii="Book Antiqua" w:hAnsi="Book Antiqua"/>
-          <w:sz w:val="20"/>
-          <w:szCs w:val="20"/>
-          <w:lang w:val="en-CA"/>
-        </w:rPr>
-      </w:pPr>
-      <w:r>
-        <w:rPr>
-          <w:rFonts w:ascii="Book Antiqua" w:hAnsi="Book Antiqua"/>
-          <w:b/>
-          <w:sz w:val="20"/>
-          <w:szCs w:val="20"/>
-          <w:lang w:val="en-CA"/>
-        </w:rPr>
-        <w:t xml:space="preserve">Overview/Objectives: </w:t>
-      </w:r>
-      <w:r>
-        <w:rPr>
-          <w:rFonts w:ascii="Book Antiqua" w:hAnsi="Book Antiqua"/>
-          <w:sz w:val="20"/>
-          <w:szCs w:val="20"/>
-          <w:lang w:val="en-CA"/>
-        </w:rPr>
-        <w:t>Unique Creation of Warrior Robot, “</w:t>
-      </w:r>
-      <w:r>
-        <w:rPr>
-          <w:rFonts w:ascii="Book Antiqua" w:hAnsi="Book Antiqua"/>
           <w:noProof/>
-          <w:sz w:val="20"/>
-          <w:szCs w:val="20"/>
-          <w:lang w:val="en-CA"/>
-        </w:rPr>
-        <w:t>BattleBot</w:t>
-      </w:r>
-      <w:r>
-        <w:rPr>
-          <w:rFonts w:ascii="Book Antiqua" w:hAnsi="Book Antiqua"/>
-          <w:noProof/>
-          <w:sz w:val="20"/>
-          <w:szCs w:val="20"/>
-          <w:lang w:val="en-CA"/>
-        </w:rPr>
-        <w:t>.</w:t>
-      </w:r>
-      <w:r>
-        <w:rPr>
-          <w:rFonts w:ascii="Book Antiqua" w:hAnsi="Book Antiqua"/>
-          <w:sz w:val="20"/>
-          <w:szCs w:val="20"/>
-          <w:lang w:val="en-CA"/>
-        </w:rPr>
-        <w:t>”</w:t>
-      </w:r>
-    </w:p>
-    <w:p>
-      <w:pPr>
-        <w:numPr>
-          <w:ilvl w:val="0"/>
-          <w:numId w:val="13"/>
-        </w:numPr>
-        <w:spacing w:after="0" w:line="240" w:lineRule="auto"/>
-        <w:ind w:left="1080" w:hanging="270"/>
-        <w:jc w:val="both"/>
-        <w:textAlignment w:val="baseline"/>
-        <w:rPr>
-          <w:rFonts w:ascii="Book Antiqua" w:eastAsia="Times New Roman" w:hAnsi="Book Antiqua"/>
-          <w:color w:val="000000"/>
-          <w:sz w:val="20"/>
-          <w:szCs w:val="20"/>
-          <w:bdr w:val="none" w:sz="0" w:space="0" w:color="auto" w:frame="1"/>
-          <w:lang w:val="en-CA" w:eastAsia="en-CA"/>
-        </w:rPr>
-      </w:pPr>
-      <w:r>
-        <w:rPr>
-          <w:rFonts w:ascii="Book Antiqua" w:eastAsia="Times New Roman" w:hAnsi="Book Antiqua"/>
-          <w:color w:val="000000"/>
-          <w:sz w:val="20"/>
-          <w:szCs w:val="20"/>
-          <w:bdr w:val="none" w:sz="0" w:space="0" w:color="auto" w:frame="1"/>
-          <w:lang w:val="en-CA" w:eastAsia="en-CA"/>
-        </w:rPr>
-        <w:t>Carried out testing and repairing of electric motors, variable frequency drives, alarms and control systems of the warrior robot “</w:t>
-      </w:r>
-      <w:r>
-        <w:rPr>
-          <w:rFonts w:ascii="Book Antiqua" w:eastAsia="Times New Roman" w:hAnsi="Book Antiqua"/>
-          <w:noProof/>
-          <w:color w:val="000000"/>
-          <w:sz w:val="20"/>
-          <w:szCs w:val="20"/>
-          <w:bdr w:val="none" w:sz="0" w:space="0" w:color="auto" w:frame="1"/>
-          <w:lang w:val="en-CA" w:eastAsia="en-CA"/>
-        </w:rPr>
-        <w:t>BattleBot</w:t>
-      </w:r>
-      <w:r>
-        <w:rPr>
-          <w:rFonts w:ascii="Book Antiqua" w:eastAsia="Times New Roman" w:hAnsi="Book Antiqua"/>
-          <w:noProof/>
-          <w:color w:val="000000"/>
-          <w:sz w:val="20"/>
-          <w:szCs w:val="20"/>
-          <w:bdr w:val="none" w:sz="0" w:space="0" w:color="auto" w:frame="1"/>
-          <w:lang w:val="en-CA" w:eastAsia="en-CA"/>
-        </w:rPr>
-        <w:t>.</w:t>
-      </w:r>
-      <w:r>
-        <w:rPr>
-          <w:rFonts w:ascii="Book Antiqua" w:eastAsia="Times New Roman" w:hAnsi="Book Antiqua"/>
-          <w:color w:val="000000"/>
-          <w:sz w:val="20"/>
-          <w:szCs w:val="20"/>
-          <w:bdr w:val="none" w:sz="0" w:space="0" w:color="auto" w:frame="1"/>
-          <w:lang w:val="en-CA" w:eastAsia="en-CA"/>
-        </w:rPr>
-        <w:t>”</w:t>
-      </w:r>
-    </w:p>
-    <w:p>
-      <w:pPr>
-        <w:numPr>
-          <w:ilvl w:val="0"/>
-          <w:numId w:val="13"/>
-        </w:numPr>
-        <w:spacing w:after="0" w:line="240" w:lineRule="auto"/>
-        <w:ind w:left="1080" w:hanging="270"/>
-        <w:jc w:val="both"/>
-        <w:textAlignment w:val="baseline"/>
-        <w:rPr>
-          <w:rFonts w:ascii="Book Antiqua" w:eastAsia="Times New Roman" w:hAnsi="Book Antiqua"/>
-          <w:noProof/>
-          <w:color w:val="000000"/>
-          <w:sz w:val="20"/>
-          <w:szCs w:val="20"/>
-          <w:bdr w:val="none" w:sz="0" w:space="0" w:color="auto" w:frame="1"/>
-          <w:lang w:val="en-CA" w:eastAsia="en-CA"/>
-        </w:rPr>
-      </w:pPr>
-      <w:r>
-        <w:rPr>
-          <w:rFonts w:ascii="Book Antiqua" w:eastAsia="Times New Roman" w:hAnsi="Book Antiqua"/>
-          <w:noProof/>
-          <w:color w:val="000000"/>
-          <w:sz w:val="20"/>
-          <w:szCs w:val="20"/>
-          <w:bdr w:val="none" w:sz="0" w:space="0" w:color="auto" w:frame="1"/>
-          <w:lang w:val="en-CA" w:eastAsia="en-CA"/>
-        </w:rPr>
-        <w:t>Interpreted electrical and mechanical schematics, blueprints and diagrams</w:t>
-      </w:r>
-    </w:p>
-    <w:p>
-      <w:pPr>
-        <w:numPr>
-          <w:ilvl w:val="0"/>
-          <w:numId w:val="13"/>
-        </w:numPr>
-        <w:spacing w:after="0" w:line="240" w:lineRule="auto"/>
-        <w:ind w:left="1080" w:hanging="270"/>
-        <w:jc w:val="both"/>
-        <w:textAlignment w:val="baseline"/>
-        <w:rPr>
-          <w:rFonts w:ascii="Book Antiqua" w:eastAsia="Times New Roman" w:hAnsi="Book Antiqua"/>
-          <w:color w:val="000000"/>
-          <w:sz w:val="20"/>
-          <w:szCs w:val="20"/>
-          <w:bdr w:val="none" w:sz="0" w:space="0" w:color="auto" w:frame="1"/>
-          <w:lang w:val="en-CA" w:eastAsia="en-CA"/>
-        </w:rPr>
-      </w:pPr>
-      <w:r>
-        <w:rPr>
-          <w:rFonts w:ascii="Book Antiqua" w:eastAsia="Times New Roman" w:hAnsi="Book Antiqua"/>
-          <w:color w:val="000000"/>
-          <w:sz w:val="20"/>
-          <w:szCs w:val="20"/>
-          <w:bdr w:val="none" w:sz="0" w:space="0" w:color="auto" w:frame="1"/>
-          <w:lang w:val="en-CA" w:eastAsia="en-CA"/>
-        </w:rPr>
-        <w:t xml:space="preserve">Read and worked </w:t>
-      </w:r>
-      <w:r>
-        <w:rPr>
-          <w:rFonts w:ascii="Book Antiqua" w:eastAsia="Times New Roman" w:hAnsi="Book Antiqua"/>
-          <w:color w:val="000000"/>
-          <w:sz w:val="20"/>
-          <w:szCs w:val="20"/>
-          <w:bdr w:val="none" w:sz="0" w:space="0" w:color="auto" w:frame="1"/>
-          <w:lang w:val="en-CA" w:eastAsia="en-CA"/>
-        </w:rPr>
-        <w:t xml:space="preserve">with </w:t>
-      </w:r>
-      <w:r>
-        <w:rPr>
-          <w:rFonts w:ascii="Book Antiqua" w:eastAsia="Times New Roman" w:hAnsi="Book Antiqua"/>
-          <w:color w:val="000000"/>
-          <w:sz w:val="20"/>
-          <w:szCs w:val="20"/>
-          <w:bdr w:val="none" w:sz="0" w:space="0" w:color="auto" w:frame="1"/>
-          <w:lang w:val="en-CA" w:eastAsia="en-CA"/>
-        </w:rPr>
-        <w:t>electronic blueprint drawings</w:t>
-      </w:r>
-    </w:p>
-    <w:p>
-      <w:pPr>
-        <w:numPr>
-          <w:ilvl w:val="0"/>
-          <w:numId w:val="13"/>
-        </w:numPr>
-        <w:spacing w:after="0" w:line="240" w:lineRule="auto"/>
-        <w:ind w:left="1080" w:hanging="270"/>
-        <w:jc w:val="both"/>
-        <w:textAlignment w:val="baseline"/>
-        <w:rPr>
-          <w:rFonts w:ascii="Book Antiqua" w:eastAsia="Times New Roman" w:hAnsi="Book Antiqua"/>
-          <w:color w:val="000000"/>
-          <w:sz w:val="20"/>
-          <w:szCs w:val="20"/>
-          <w:bdr w:val="none" w:sz="0" w:space="0" w:color="auto" w:frame="1"/>
-          <w:lang w:val="en-CA" w:eastAsia="en-CA"/>
-        </w:rPr>
-      </w:pPr>
-      <w:r>
-        <w:rPr>
-          <w:rFonts w:ascii="Book Antiqua" w:eastAsia="Times New Roman" w:hAnsi="Book Antiqua"/>
-          <w:noProof/>
-          <w:color w:val="000000"/>
-          <w:sz w:val="20"/>
-          <w:szCs w:val="20"/>
-          <w:lang w:val="en-CA" w:eastAsia="en-CA"/>
         </w:rPr>
         <mc:AlternateContent>
           <mc:Choice Requires="wps">
             <w:drawing>
-              <wp:anchor distT="0" distB="0" distL="114300" distR="114300" simplePos="0" relativeHeight="251659264" behindDoc="0" locked="0" layoutInCell="1" allowOverlap="1" wp14:anchorId="27DB2DFE" wp14:editId="2E7BB972">
+              <wp:anchor distT="0" distB="0" distL="114300" distR="114300" simplePos="0" relativeHeight="251659264" behindDoc="0" locked="0" layoutInCell="1" allowOverlap="1" wp14:anchorId="34E45A80" wp14:editId="6DBDAB0B">
                 <wp:simplePos x="0" y="0"/>
                 <wp:positionH relativeFrom="column">
                   <wp:posOffset>68580</wp:posOffset>
@@ -3636,7 +3135,7 @@
                 <wp:extent cx="281940" cy="320040"/>
                 <wp:effectExtent l="0" t="0" r="22860" b="22860"/>
                 <wp:wrapNone/>
-                <wp:docPr id="1" name="Text Box 1"/>
+                <wp:docPr id="3" name="Text Box 3"/>
                 <wp:cNvGraphicFramePr/>
                 <a:graphic xmlns:a="http://schemas.openxmlformats.org/drawingml/2006/main">
                   <a:graphicData uri="http://schemas.microsoft.com/office/word/2010/wordprocessingShape">
@@ -3696,7 +3195,7 @@
           </mc:Choice>
           <mc:Fallback>
             <w:pict>
-              <v:shape w14:anchorId="27DB2DFE" id="Text Box 1" o:spid="_x0000_s1027" type="#_x0000_t202" style="position:absolute;left:0;text-align:left;margin-left:5.4pt;margin-top:750.6pt;width:22.2pt;height:25.2pt;z-index:251659264;visibility:visible;mso-wrap-style:square;mso-width-percent:0;mso-height-percent:0;mso-wrap-distance-left:9pt;mso-wrap-distance-top:0;mso-wrap-distance-right:9pt;mso-wrap-distance-bottom:0;mso-position-horizontal:absolute;mso-position-horizontal-relative:text;mso-position-vertical:absolute;mso-position-vertical-relative:page;mso-width-percent:0;mso-height-percent:0;mso-width-relative:margin;mso-height-relative:margin;v-text-anchor:top" o:gfxdata="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" fillcolor="white [3201]" strokeweight=".5pt">
+              <v:shape w14:anchorId="34E45A80" id="Text Box 3" o:spid="_x0000_s1027" type="#_x0000_t202" style="position:absolute;left:0;text-align:left;margin-left:5.4pt;margin-top:750.6pt;width:22.2pt;height:25.2pt;z-index:251659264;visibility:visible;mso-wrap-style:square;mso-width-percent:0;mso-height-percent:0;mso-wrap-distance-left:9pt;mso-wrap-distance-top:0;mso-wrap-distance-right:9pt;mso-wrap-distance-bottom:0;mso-position-horizontal:absolute;mso-position-horizontal-relative:text;mso-position-vertical:absolute;mso-position-vertical-relative:page;mso-width-percent:0;mso-height-percent:0;mso-width-relative:margin;mso-height-relative:margin;v-text-anchor:top" o:gfxdata="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" fillcolor="white [3201]" strokeweight=".5pt">
                 <v:textbox>
                   <w:txbxContent>
                     <w:p>
@@ -3729,18 +3228,7 @@
           <w:bdr w:val="none" w:sz="0" w:space="0" w:color="auto" w:frame="1"/>
           <w:lang w:val="en-CA" w:eastAsia="en-CA"/>
         </w:rPr>
-        <w:t xml:space="preserve">Estimated costs of repairs to determine </w:t>
-      </w:r>
-      <w:r>
-        <w:rPr>
-          <w:rFonts w:ascii="Book Antiqua" w:eastAsia="Times New Roman" w:hAnsi="Book Antiqua"/>
-          <w:color w:val="000000"/>
-          <w:sz w:val="20"/>
-          <w:szCs w:val="20"/>
-          <w:bdr w:val="none" w:sz="0" w:space="0" w:color="auto" w:frame="1"/>
-          <w:lang w:val="en-CA" w:eastAsia="en-CA"/>
-        </w:rPr>
-        <w:t xml:space="preserve">the </w:t>
+        <w:t xml:space="preserve">Estimated costs of repairs to determine the </w:t>
       </w:r>
       <w:r>
         <w:rPr>
@@ -3757,12 +3245,8 @@
       <w:bookmarkEnd w:id="0"/>
     </w:p>
     <w:sectPr>
-      <w:headerReference w:type="even" r:id="rId8"/>
-      <w:headerReference w:type="default" r:id="rId9"/>
-      <w:footerReference w:type="even" r:id="rId10"/>
-      <w:footerReference w:type="default" r:id="rId11"/>
-      <w:headerReference w:type="first" r:id="rId12"/>
-      <w:footerReference w:type="first" r:id="rId13"/>
+      <w:headerReference w:type="default" r:id="rId8"/>
+      <w:footerReference w:type="default" r:id="rId9"/>
       <w:pgSz w:w="12240" w:h="15840"/>
       <w:pgMar w:top="432" w:right="1008" w:bottom="432" w:left="1008" w:header="432" w:footer="432" w:gutter="0"/>
       <w:cols w:space="720"/>
@@ -3798,16 +3282,6 @@
 </file>
 
 <file path=word/footer1.xml><?xml version="1.0" encoding="utf-8"?>
-<w:ftr xmlns:wpc="http://schemas.microsoft.com/office/word/2010/wordprocessingCanvas" xmlns:cx="http://schemas.microsoft.com/office/drawing/2014/chartex" xmlns:cx1="http://schemas.microsoft.com/office/drawing/2015/9/8/chartex" xmlns:cx2="http://schemas.microsoft.com/office/drawing/2015/10/21/chartex" xmlns:cx3="http://schemas.microsoft.com/office/drawing/2016/5/9/chartex" xmlns:cx4="http://schemas.microsoft.com/office/drawing/2016/5/10/chartex" xmlns:cx5="http://schemas.microsoft.com/office/drawing/2016/5/11/chartex" xmlns:cx6="http://schemas.microsoft.com/office/drawing/2016/5/12/chartex" xmlns:cx7="http://schemas.microsoft.com/office/drawing/2016/5/13/chartex" xmlns:cx8="http://schemas.microsoft.com/office/drawing/2016/5/14/chartex" xmlns:mc="http://schemas.openxmlformats.org/markup-compatibility/2006" xmlns:aink="http://schemas.microsoft.com/office/drawing/2016/ink" xmlns:am3d="http://schemas.microsoft.com/office/drawing/2017/model3d" xmlns:o="urn:schemas-microsoft-com:office:office" xmlns:r="http://schemas.openxmlformats.org/officeDocument/2006/relationships" xmlns:m="http://schemas.openxmlformats.org/officeDocument/2006/math" xmlns:v="urn:schemas-microsoft-com:vml" xmlns:wp14="http://schemas.microsoft.com/office/word/2010/wordprocessingDrawing" xmlns:wp="http://schemas.openxmlformats.org/drawingml/2006/wordprocessingDrawing" xmlns:w10="urn:schemas-microsoft-com:office:word" xmlns:w="http://schemas.openxmlformats.org/wordprocessingml/2006/main" xmlns:w14="http://schemas.microsoft.com/office/word/2010/wordml" xmlns:w15="http://schemas.microsoft.com/office/word/2012/wordml" xmlns:w16cid="http://schemas.microsoft.com/office/word/2016/wordml/cid" xmlns:w16se="http://schemas.microsoft.com/office/word/2015/wordml/symex" xmlns:wpg="http://schemas.microsoft.com/office/word/2010/wordprocessingGroup" xmlns:wpi="http://schemas.microsoft.com/office/word/2010/wordprocessingInk" xmlns:wne="http://schemas.microsoft.com/office/word/2006/wordml" xmlns:wps="http://schemas.microsoft.com/office/word/2010/wordprocessingShape" mc:Ignorable="w14 w15 w16se w16cid wp14">
-  <w:p>
-    <w:pPr>
-      <w:pStyle w:val="Footer"/>
-    </w:pPr>
-  </w:p>
-</w:ftr>
-</file>
-
-<file path=word/footer2.xml><?xml version="1.0" encoding="utf-8"?>
 <w:ftr xmlns:wpc="http://schemas.microsoft.com/office/word/2010/wordprocessingCanvas" xmlns:cx="http://schemas.microsoft.com/office/drawing/2014/chartex" xmlns:cx1="http://schemas.microsoft.com/office/drawing/2015/9/8/chartex" xmlns:cx2="http://schemas.microsoft.com/office/drawing/2015/10/21/chartex" xmlns:cx3="http://schemas.microsoft.com/office/drawing/2016/5/9/chartex" xmlns:cx4="http://schemas.microsoft.com/office/drawing/2016/5/10/chartex" xmlns:cx5="http://schemas.microsoft.com/office/drawing/2016/5/11/chartex" xmlns:cx6="http://schemas.microsoft.com/office/drawing/2016/5/12/chartex" xmlns:cx7="http://schemas.microsoft.com/office/drawing/2016/5/13/chartex" xmlns:cx8="http://schemas.microsoft.com/office/drawing/2016/5/14/chartex" xmlns:mc="http://schemas.openxmlformats.org/markup-compatibility/2006" xmlns:aink="http://schemas.microsoft.com/office/drawing/2016/ink" xmlns:am3d="http://schemas.microsoft.com/office/drawing/2017/model3d" xmlns:o="urn:schemas-microsoft-com:office:office" xmlns:r="http://schemas.openxmlformats.org/officeDocument/2006/relationships" xmlns:m="http://schemas.openxmlformats.org/officeDocument/2006/math" xmlns:v="urn:schemas-microsoft-com:vml" xmlns:wp14="http://schemas.microsoft.com/office/word/2010/wordprocessingDrawing" xmlns:wp="http://schemas.openxmlformats.org/drawingml/2006/wordprocessingDrawing" xmlns:w10="urn:schemas-microsoft-com:office:word" xmlns:w="http://schemas.openxmlformats.org/wordprocessingml/2006/main" xmlns:w14="http://schemas.microsoft.com/office/word/2010/wordml" xmlns:w15="http://schemas.microsoft.com/office/word/2012/wordml" xmlns:w16cid="http://schemas.microsoft.com/office/word/2016/wordml/cid" xmlns:w16se="http://schemas.microsoft.com/office/word/2015/wordml/symex" xmlns:wpg="http://schemas.microsoft.com/office/word/2010/wordprocessingGroup" xmlns:wpi="http://schemas.microsoft.com/office/word/2010/wordprocessingInk" xmlns:wne="http://schemas.microsoft.com/office/word/2006/wordml" xmlns:wps="http://schemas.microsoft.com/office/word/2010/wordprocessingShape" mc:Ignorable="w14 w15 w16se w16cid wp14">
   <w:sdt>
     <w:sdtPr>
@@ -3855,16 +3329,6 @@
 </w:ftr>
 </file>
 
-<file path=word/footer3.xml><?xml version="1.0" encoding="utf-8"?>
-<w:ftr xmlns:wpc="http://schemas.microsoft.com/office/word/2010/wordprocessingCanvas" xmlns:cx="http://schemas.microsoft.com/office/drawing/2014/chartex" xmlns:cx1="http://schemas.microsoft.com/office/drawing/2015/9/8/chartex" xmlns:cx2="http://schemas.microsoft.com/office/drawing/2015/10/21/chartex" xmlns:cx3="http://schemas.microsoft.com/office/drawing/2016/5/9/chartex" xmlns:cx4="http://schemas.microsoft.com/office/drawing/2016/5/10/chartex" xmlns:cx5="http://schemas.microsoft.com/office/drawing/2016/5/11/chartex" xmlns:cx6="http://schemas.microsoft.com/office/drawing/2016/5/12/chartex" xmlns:cx7="http://schemas.microsoft.com/office/drawing/2016/5/13/chartex" xmlns:cx8="http://schemas.microsoft.com/office/drawing/2016/5/14/chartex" xmlns:mc="http://schemas.openxmlformats.org/markup-compatibility/2006" xmlns:aink="http://schemas.microsoft.com/office/drawing/2016/ink" xmlns:am3d="http://schemas.microsoft.com/office/drawing/2017/model3d" xmlns:o="urn:schemas-microsoft-com:office:office" xmlns:r="http://schemas.openxmlformats.org/officeDocument/2006/relationships" xmlns:m="http://schemas.openxmlformats.org/officeDocument/2006/math" xmlns:v="urn:schemas-microsoft-com:vml" xmlns:wp14="http://schemas.microsoft.com/office/word/2010/wordprocessingDrawing" xmlns:wp="http://schemas.openxmlformats.org/drawingml/2006/wordprocessingDrawing" xmlns:w10="urn:schemas-microsoft-com:office:word" xmlns:w="http://schemas.openxmlformats.org/wordprocessingml/2006/main" xmlns:w14="http://schemas.microsoft.com/office/word/2010/wordml" xmlns:w15="http://schemas.microsoft.com/office/word/2012/wordml" xmlns:w16cid="http://schemas.microsoft.com/office/word/2016/wordml/cid" xmlns:w16se="http://schemas.microsoft.com/office/word/2015/wordml/symex" xmlns:wpg="http://schemas.microsoft.com/office/word/2010/wordprocessingGroup" xmlns:wpi="http://schemas.microsoft.com/office/word/2010/wordprocessingInk" xmlns:wne="http://schemas.microsoft.com/office/word/2006/wordml" xmlns:wps="http://schemas.microsoft.com/office/word/2010/wordprocessingShape" mc:Ignorable="w14 w15 w16se w16cid wp14">
-  <w:p>
-    <w:pPr>
-      <w:pStyle w:val="Footer"/>
-    </w:pPr>
-  </w:p>
-</w:ftr>
-</file>
-
 <file path=word/footnotes.xml><?xml version="1.0" encoding="utf-8"?>
 <w:footnotes xmlns:wpc="http://schemas.microsoft.com/office/word/2010/wordprocessingCanvas" xmlns:cx="http://schemas.microsoft.com/office/drawing/2014/chartex" xmlns:cx1="http://schemas.microsoft.com/office/drawing/2015/9/8/chartex" xmlns:cx2="http://schemas.microsoft.com/office/drawing/2015/10/21/chartex" xmlns:cx3="http://schemas.microsoft.com/office/drawing/2016/5/9/chartex" xmlns:cx4="http://schemas.microsoft.com/office/drawing/2016/5/10/chartex" xmlns:cx5="http://schemas.microsoft.com/office/drawing/2016/5/11/chartex" xmlns:cx6="http://schemas.microsoft.com/office/drawing/2016/5/12/chartex" xmlns:cx7="http://schemas.microsoft.com/office/drawing/2016/5/13/chartex" xmlns:cx8="http://schemas.microsoft.com/office/drawing/2016/5/14/chartex" xmlns:mc="http://schemas.openxmlformats.org/markup-compatibility/2006" xmlns:aink="http://schemas.microsoft.com/office/drawing/2016/ink" xmlns:am3d="http://schemas.microsoft.com/office/drawing/2017/model3d" xmlns:o="urn:schemas-microsoft-com:office:office" xmlns:r="http://schemas.openxmlformats.org/officeDocument/2006/relationships" xmlns:m="http://schemas.openxmlformats.org/officeDocument/2006/math" xmlns:v="urn:schemas-microsoft-com:vml" xmlns:wp14="http://schemas.microsoft.com/office/word/2010/wordprocessingDrawing" xmlns:wp="http://schemas.openxmlformats.org/drawingml/2006/wordprocessingDrawing" xmlns:w10="urn:schemas-microsoft-com:office:word" xmlns:w="http://schemas.openxmlformats.org/wordprocessingml/2006/main" xmlns:w14="http://schemas.microsoft.com/office/word/2010/wordml" xmlns:w15="http://schemas.microsoft.com/office/word/2012/wordml" xmlns:w16cid="http://schemas.microsoft.com/office/word/2016/wordml/cid" xmlns:w16se="http://schemas.microsoft.com/office/word/2015/wordml/symex" xmlns:wpg="http://schemas.microsoft.com/office/word/2010/wordprocessingGroup" xmlns:wpi="http://schemas.microsoft.com/office/word/2010/wordprocessingInk" xmlns:wne="http://schemas.microsoft.com/office/word/2006/wordml" xmlns:wps="http://schemas.microsoft.com/office/word/2010/wordprocessingShape" mc:Ignorable="w14 w15 w16se w16cid wp14">
   <w:footnote w:type="separator" w:id="-1">
@@ -3891,16 +3355,6 @@
 </file>
 
 <file path=word/header1.xml><?xml version="1.0" encoding="utf-8"?>
-<w:hdr xmlns:wpc="http://schemas.microsoft.com/office/word/2010/wordprocessingCanvas" xmlns:cx="http://schemas.microsoft.com/office/drawing/2014/chartex" xmlns:cx1="http://schemas.microsoft.com/office/drawing/2015/9/8/chartex" xmlns:cx2="http://schemas.microsoft.com/office/drawing/2015/10/21/chartex" xmlns:cx3="http://schemas.microsoft.com/office/drawing/2016/5/9/chartex" xmlns:cx4="http://schemas.microsoft.com/office/drawing/2016/5/10/chartex" xmlns:cx5="http://schemas.microsoft.com/office/drawing/2016/5/11/chartex" xmlns:cx6="http://schemas.microsoft.com/office/drawing/2016/5/12/chartex" xmlns:cx7="http://schemas.microsoft.com/office/drawing/2016/5/13/chartex" xmlns:cx8="http://schemas.microsoft.com/office/drawing/2016/5/14/chartex" xmlns:mc="http://schemas.openxmlformats.org/markup-compatibility/2006" xmlns:aink="http://schemas.microsoft.com/office/drawing/2016/ink" xmlns:am3d="http://schemas.microsoft.com/office/drawing/2017/model3d" xmlns:o="urn:schemas-microsoft-com:office:office" xmlns:r="http://schemas.openxmlformats.org/officeDocument/2006/relationships" xmlns:m="http://schemas.openxmlformats.org/officeDocument/2006/math" xmlns:v="urn:schemas-microsoft-com:vml" xmlns:wp14="http://schemas.microsoft.com/office/word/2010/wordprocessingDrawing" xmlns:wp="http://schemas.openxmlformats.org/drawingml/2006/wordprocessingDrawing" xmlns:w10="urn:schemas-microsoft-com:office:word" xmlns:w="http://schemas.openxmlformats.org/wordprocessingml/2006/main" xmlns:w14="http://schemas.microsoft.com/office/word/2010/wordml" xmlns:w15="http://schemas.microsoft.com/office/word/2012/wordml" xmlns:w16cid="http://schemas.microsoft.com/office/word/2016/wordml/cid" xmlns:w16se="http://schemas.microsoft.com/office/word/2015/wordml/symex" xmlns:wpg="http://schemas.microsoft.com/office/word/2010/wordprocessingGroup" xmlns:wpi="http://schemas.microsoft.com/office/word/2010/wordprocessingInk" xmlns:wne="http://schemas.microsoft.com/office/word/2006/wordml" xmlns:wps="http://schemas.microsoft.com/office/word/2010/wordprocessingShape" mc:Ignorable="w14 w15 w16se w16cid wp14">
-  <w:p>
-    <w:pPr>
-      <w:pStyle w:val="Header"/>
-    </w:pPr>
-  </w:p>
-</w:hdr>
-</file>
-
-<file path=word/header2.xml><?xml version="1.0" encoding="utf-8"?>
 <w:hdr xmlns:wpc="http://schemas.microsoft.com/office/word/2010/wordprocessingCanvas" xmlns:cx="http://schemas.microsoft.com/office/drawing/2014/chartex" xmlns:cx1="http://schemas.microsoft.com/office/drawing/2015/9/8/chartex" xmlns:cx2="http://schemas.microsoft.com/office/drawing/2015/10/21/chartex" xmlns:cx3="http://schemas.microsoft.com/office/drawing/2016/5/9/chartex" xmlns:cx4="http://schemas.microsoft.com/office/drawing/2016/5/10/chartex" xmlns:cx5="http://schemas.microsoft.com/office/drawing/2016/5/11/chartex" xmlns:cx6="http://schemas.microsoft.com/office/drawing/2016/5/12/chartex" xmlns:cx7="http://schemas.microsoft.com/office/drawing/2016/5/13/chartex" xmlns:cx8="http://schemas.microsoft.com/office/drawing/2016/5/14/chartex" xmlns:mc="http://schemas.openxmlformats.org/markup-compatibility/2006" xmlns:aink="http://schemas.microsoft.com/office/drawing/2016/ink" xmlns:am3d="http://schemas.microsoft.com/office/drawing/2017/model3d" xmlns:o="urn:schemas-microsoft-com:office:office" xmlns:r="http://schemas.openxmlformats.org/officeDocument/2006/relationships" xmlns:m="http://schemas.openxmlformats.org/officeDocument/2006/math" xmlns:v="urn:schemas-microsoft-com:vml" xmlns:wp14="http://schemas.microsoft.com/office/word/2010/wordprocessingDrawing" xmlns:wp="http://schemas.openxmlformats.org/drawingml/2006/wordprocessingDrawing" xmlns:w10="urn:schemas-microsoft-com:office:word" xmlns:w="http://schemas.openxmlformats.org/wordprocessingml/2006/main" xmlns:w14="http://schemas.microsoft.com/office/word/2010/wordml" xmlns:w15="http://schemas.microsoft.com/office/word/2012/wordml" xmlns:w16cid="http://schemas.microsoft.com/office/word/2016/wordml/cid" xmlns:w16se="http://schemas.microsoft.com/office/word/2015/wordml/symex" xmlns:wpg="http://schemas.microsoft.com/office/word/2010/wordprocessingGroup" xmlns:wpi="http://schemas.microsoft.com/office/word/2010/wordprocessingInk" xmlns:wne="http://schemas.microsoft.com/office/word/2006/wordml" xmlns:wps="http://schemas.microsoft.com/office/word/2010/wordprocessingShape" mc:Ignorable="w14 w15 w16se w16cid wp14">
   <w:p>
     <w:pPr>
@@ -3969,8 +3423,6 @@
       </w:rPr>
       <w:t xml:space="preserve">: </w:t>
     </w:r>
-    <w:bookmarkStart w:id="3" w:name="_GoBack"/>
-    <w:bookmarkEnd w:id="3"/>
     <w:r>
       <w:rPr>
         <w:rFonts w:ascii="Book Antiqua" w:hAnsi="Book Antiqua"/>
@@ -3980,6 +3432,28 @@
         <w:szCs w:val="20"/>
         <w:lang w:val="en-CA"/>
       </w:rPr>
+      <w:t>43 Catalpa Cres,</w:t>
+    </w:r>
+    <w:r>
+      <w:rPr>
+        <w:rFonts w:ascii="Book Antiqua" w:hAnsi="Book Antiqua"/>
+        <w:b/>
+        <w:bCs/>
+        <w:sz w:val="20"/>
+        <w:szCs w:val="20"/>
+        <w:lang w:val="en-CA"/>
+      </w:rPr>
+      <w:t xml:space="preserve"> </w:t>
+    </w:r>
+    <w:r>
+      <w:rPr>
+        <w:rFonts w:ascii="Book Antiqua" w:hAnsi="Book Antiqua"/>
+        <w:b/>
+        <w:bCs/>
+        <w:sz w:val="20"/>
+        <w:szCs w:val="20"/>
+        <w:lang w:val="en-CA"/>
+      </w:rPr>
       <w:t>Maple</w:t>
     </w:r>
     <w:r>
@@ -3991,7 +3465,7 @@
         <w:szCs w:val="20"/>
         <w:lang w:val="en-CA"/>
       </w:rPr>
-      <w:t>, Ontario</w:t>
+      <w:t xml:space="preserve">, Ontario </w:t>
     </w:r>
     <w:r>
       <w:rPr>
@@ -4002,7 +3476,18 @@
         <w:szCs w:val="20"/>
         <w:lang w:val="en-CA"/>
       </w:rPr>
-      <w:t>, Canada</w:t>
+      <w:t>L6A0R6</w:t>
+    </w:r>
+    <w:r>
+      <w:rPr>
+        <w:rFonts w:ascii="Book Antiqua" w:hAnsi="Book Antiqua"/>
+        <w:b/>
+        <w:bCs/>
+        <w:sz w:val="20"/>
+        <w:szCs w:val="20"/>
+        <w:lang w:val="en-CA"/>
+      </w:rPr>
+      <w:t xml:space="preserve"> </w:t>
     </w:r>
     <w:r>
       <w:rPr>
@@ -4183,16 +3668,6 @@
       </w:rPr>
       <w:t>omidmoaddab@yahoo.com</w:t>
     </w:r>
-  </w:p>
-</w:hdr>
-</file>
-
-<file path=word/header3.xml><?xml version="1.0" encoding="utf-8"?>
-<w:hdr xmlns:wpc="http://schemas.microsoft.com/office/word/2010/wordprocessingCanvas" xmlns:cx="http://schemas.microsoft.com/office/drawing/2014/chartex" xmlns:cx1="http://schemas.microsoft.com/office/drawing/2015/9/8/chartex" xmlns:cx2="http://schemas.microsoft.com/office/drawing/2015/10/21/chartex" xmlns:cx3="http://schemas.microsoft.com/office/drawing/2016/5/9/chartex" xmlns:cx4="http://schemas.microsoft.com/office/drawing/2016/5/10/chartex" xmlns:cx5="http://schemas.microsoft.com/office/drawing/2016/5/11/chartex" xmlns:cx6="http://schemas.microsoft.com/office/drawing/2016/5/12/chartex" xmlns:cx7="http://schemas.microsoft.com/office/drawing/2016/5/13/chartex" xmlns:cx8="http://schemas.microsoft.com/office/drawing/2016/5/14/chartex" xmlns:mc="http://schemas.openxmlformats.org/markup-compatibility/2006" xmlns:aink="http://schemas.microsoft.com/office/drawing/2016/ink" xmlns:am3d="http://schemas.microsoft.com/office/drawing/2017/model3d" xmlns:o="urn:schemas-microsoft-com:office:office" xmlns:r="http://schemas.openxmlformats.org/officeDocument/2006/relationships" xmlns:m="http://schemas.openxmlformats.org/officeDocument/2006/math" xmlns:v="urn:schemas-microsoft-com:vml" xmlns:wp14="http://schemas.microsoft.com/office/word/2010/wordprocessingDrawing" xmlns:wp="http://schemas.openxmlformats.org/drawingml/2006/wordprocessingDrawing" xmlns:w10="urn:schemas-microsoft-com:office:word" xmlns:w="http://schemas.openxmlformats.org/wordprocessingml/2006/main" xmlns:w14="http://schemas.microsoft.com/office/word/2010/wordml" xmlns:w15="http://schemas.microsoft.com/office/word/2012/wordml" xmlns:w16cid="http://schemas.microsoft.com/office/word/2016/wordml/cid" xmlns:w16se="http://schemas.microsoft.com/office/word/2015/wordml/symex" xmlns:wpg="http://schemas.microsoft.com/office/word/2010/wordprocessingGroup" xmlns:wpi="http://schemas.microsoft.com/office/word/2010/wordprocessingInk" xmlns:wne="http://schemas.microsoft.com/office/word/2006/wordml" xmlns:wps="http://schemas.microsoft.com/office/word/2010/wordprocessingShape" mc:Ignorable="w14 w15 w16se w16cid wp14">
-  <w:p>
-    <w:pPr>
-      <w:pStyle w:val="Header"/>
-    </w:pPr>
   </w:p>
 </w:hdr>
 </file>
@@ -6725,6 +6200,18 @@
   </w:num>
   <w:num w:numId="19">
     <w:abstractNumId w:val="15"/>
+  </w:num>
+  <w:num w:numId="20">
+    <w:abstractNumId w:val="16"/>
+  </w:num>
+  <w:num w:numId="21">
+    <w:abstractNumId w:val="1"/>
+  </w:num>
+  <w:num w:numId="22">
+    <w:abstractNumId w:val="15"/>
+  </w:num>
+  <w:num w:numId="23">
+    <w:abstractNumId w:val="7"/>
   </w:num>
 </w:numbering>
 </file>
@@ -7587,7 +7074,7 @@
 </file>
 
 <file path=customXml/itemProps1.xml><?xml version="1.0" encoding="utf-8"?>
-<ds:datastoreItem xmlns:ds="http://schemas.openxmlformats.org/officeDocument/2006/customXml" ds:itemID="{50AA4A7A-55E7-4244-804D-3EB740569BE9}">
+<ds:datastoreItem xmlns:ds="http://schemas.openxmlformats.org/officeDocument/2006/customXml" ds:itemID="{7A0DCE84-4B6F-4954-807C-BA631B1EC9C5}">
   <ds:schemaRefs>
     <ds:schemaRef ds:uri="http://schemas.openxmlformats.org/officeDocument/2006/bibliography"/>
   </ds:schemaRefs>

</xml_diff>